<commit_message>
Inclusão do crud de produtos nos arquivos e atualização dos casos de uso.
</commit_message>
<xml_diff>
--- a/4.3 Caso de Uso - UC-41 Cadastrar produto.docx
+++ b/4.3 Caso de Uso - UC-41 Cadastrar produto.docx
@@ -680,52 +680,7 @@
                 <w:sz w:val="20"/>
                 <w:szCs w:val="20"/>
               </w:rPr>
-              <w:t>Ator</w:t>
-            </w:r>
-            <w:r>
-              <w:rPr>
-                <w:rFonts w:ascii="Tahoma" w:hAnsi="Tahoma" w:cs="Tahoma"/>
-                <w:color w:val="000000" w:themeColor="text1"/>
-                <w:sz w:val="20"/>
-                <w:szCs w:val="20"/>
-              </w:rPr>
-              <w:t xml:space="preserve"> </w:t>
-            </w:r>
-            <w:r>
-              <w:rPr>
-                <w:rFonts w:ascii="Tahoma" w:hAnsi="Tahoma" w:cs="Tahoma"/>
-                <w:color w:val="000000" w:themeColor="text1"/>
-                <w:sz w:val="20"/>
-                <w:szCs w:val="20"/>
-              </w:rPr>
-              <w:t>salva</w:t>
-            </w:r>
-            <w:r>
-              <w:rPr>
-                <w:rFonts w:ascii="Tahoma" w:hAnsi="Tahoma" w:cs="Tahoma"/>
-                <w:color w:val="000000" w:themeColor="text1"/>
-                <w:sz w:val="20"/>
-                <w:szCs w:val="20"/>
-              </w:rPr>
-              <w:t xml:space="preserve"> o cadastro do </w:t>
-            </w:r>
-            <w:r>
-              <w:rPr>
-                <w:rFonts w:ascii="Tahoma" w:hAnsi="Tahoma" w:cs="Tahoma"/>
-                <w:color w:val="000000" w:themeColor="text1"/>
-                <w:sz w:val="20"/>
-                <w:szCs w:val="20"/>
-              </w:rPr>
-              <w:t>produto</w:t>
-            </w:r>
-            <w:r>
-              <w:rPr>
-                <w:rFonts w:ascii="Tahoma" w:hAnsi="Tahoma" w:cs="Tahoma"/>
-                <w:color w:val="000000" w:themeColor="text1"/>
-                <w:sz w:val="20"/>
-                <w:szCs w:val="20"/>
-              </w:rPr>
-              <w:t>.</w:t>
+              <w:t>Ator clica no botão fornecedor.</w:t>
             </w:r>
           </w:p>
           <w:p>
@@ -751,43 +706,7 @@
                 <w:sz w:val="20"/>
                 <w:szCs w:val="20"/>
               </w:rPr>
-              <w:t>Sistema valida os dados informados</w:t>
-            </w:r>
-            <w:r>
-              <w:rPr>
-                <w:rFonts w:ascii="Tahoma" w:hAnsi="Tahoma" w:cs="Tahoma"/>
-                <w:color w:val="000000" w:themeColor="text1"/>
-                <w:sz w:val="20"/>
-                <w:szCs w:val="20"/>
-              </w:rPr>
-              <w:t>.</w:t>
-            </w:r>
-            <w:r>
-              <w:rPr>
-                <w:rFonts w:ascii="Tahoma" w:hAnsi="Tahoma" w:cs="Tahoma"/>
-                <w:color w:val="000000" w:themeColor="text1"/>
-                <w:sz w:val="20"/>
-                <w:szCs w:val="20"/>
-              </w:rPr>
-              <w:t xml:space="preserve"> [5.1] e</w:t>
-            </w:r>
-            <w:r>
-              <w:rPr>
-                <w:rFonts w:ascii="Tahoma" w:hAnsi="Tahoma" w:cs="Tahoma"/>
-                <w:color w:val="000000" w:themeColor="text1"/>
-                <w:sz w:val="20"/>
-                <w:szCs w:val="20"/>
-              </w:rPr>
-              <w:t xml:space="preserve"> [5.2]</w:t>
-            </w:r>
-            <w:r>
-              <w:rPr>
-                <w:rFonts w:ascii="Tahoma" w:hAnsi="Tahoma" w:cs="Tahoma"/>
-                <w:color w:val="000000" w:themeColor="text1"/>
-                <w:sz w:val="20"/>
-                <w:szCs w:val="20"/>
-              </w:rPr>
-              <w:t>.</w:t>
+              <w:t>Sistema exibe pop-up para consultar o fornecedor.</w:t>
             </w:r>
           </w:p>
           <w:p>
@@ -813,7 +732,7 @@
                 <w:sz w:val="20"/>
                 <w:szCs w:val="20"/>
               </w:rPr>
-              <w:t>Sistema salva as informações</w:t>
+              <w:t>Ator preenche os campos necessários</w:t>
             </w:r>
             <w:r>
               <w:rPr>
@@ -823,24 +742,6 @@
                 <w:szCs w:val="20"/>
               </w:rPr>
               <w:t>.</w:t>
-            </w:r>
-            <w:r>
-              <w:rPr>
-                <w:rFonts w:ascii="Tahoma" w:hAnsi="Tahoma" w:cs="Tahoma"/>
-                <w:color w:val="000000" w:themeColor="text1"/>
-                <w:sz w:val="20"/>
-                <w:szCs w:val="20"/>
-              </w:rPr>
-              <w:t xml:space="preserve"> [6</w:t>
-            </w:r>
-            <w:r>
-              <w:rPr>
-                <w:rFonts w:ascii="Tahoma" w:hAnsi="Tahoma" w:cs="Tahoma"/>
-                <w:color w:val="000000" w:themeColor="text1"/>
-                <w:sz w:val="20"/>
-                <w:szCs w:val="20"/>
-              </w:rPr>
-              <w:t>.3]</w:t>
             </w:r>
           </w:p>
           <w:p>
@@ -866,6 +767,324 @@
                 <w:sz w:val="20"/>
                 <w:szCs w:val="20"/>
               </w:rPr>
+              <w:t xml:space="preserve">Ator </w:t>
+            </w:r>
+            <w:r>
+              <w:rPr>
+                <w:rFonts w:ascii="Tahoma" w:hAnsi="Tahoma" w:cs="Tahoma"/>
+                <w:color w:val="000000" w:themeColor="text1"/>
+                <w:sz w:val="20"/>
+                <w:szCs w:val="20"/>
+              </w:rPr>
+              <w:t>clica em pesquisar</w:t>
+            </w:r>
+            <w:r>
+              <w:rPr>
+                <w:rFonts w:ascii="Tahoma" w:hAnsi="Tahoma" w:cs="Tahoma"/>
+                <w:color w:val="000000" w:themeColor="text1"/>
+                <w:sz w:val="20"/>
+                <w:szCs w:val="20"/>
+              </w:rPr>
+              <w:t>.</w:t>
+            </w:r>
+          </w:p>
+          <w:p>
+            <w:pPr>
+              <w:pStyle w:val="Cabealho"/>
+              <w:numPr>
+                <w:ilvl w:val="0"/>
+                <w:numId w:val="2"/>
+              </w:numPr>
+              <w:spacing w:line="276" w:lineRule="auto"/>
+              <w:jc w:val="both"/>
+              <w:rPr>
+                <w:rFonts w:ascii="Tahoma" w:hAnsi="Tahoma" w:cs="Tahoma"/>
+                <w:color w:val="000000" w:themeColor="text1"/>
+                <w:sz w:val="20"/>
+                <w:szCs w:val="20"/>
+              </w:rPr>
+            </w:pPr>
+            <w:r>
+              <w:rPr>
+                <w:rFonts w:ascii="Tahoma" w:hAnsi="Tahoma" w:cs="Tahoma"/>
+                <w:color w:val="000000" w:themeColor="text1"/>
+                <w:sz w:val="20"/>
+                <w:szCs w:val="20"/>
+              </w:rPr>
+              <w:t>Sistema retorna lista com fornecedores cadastrados. [8.1]</w:t>
+            </w:r>
+          </w:p>
+          <w:p>
+            <w:pPr>
+              <w:pStyle w:val="Cabealho"/>
+              <w:numPr>
+                <w:ilvl w:val="0"/>
+                <w:numId w:val="2"/>
+              </w:numPr>
+              <w:spacing w:line="276" w:lineRule="auto"/>
+              <w:jc w:val="both"/>
+              <w:rPr>
+                <w:rFonts w:ascii="Tahoma" w:hAnsi="Tahoma" w:cs="Tahoma"/>
+                <w:color w:val="000000" w:themeColor="text1"/>
+                <w:sz w:val="20"/>
+                <w:szCs w:val="20"/>
+              </w:rPr>
+            </w:pPr>
+            <w:r>
+              <w:rPr>
+                <w:rFonts w:ascii="Tahoma" w:hAnsi="Tahoma" w:cs="Tahoma"/>
+                <w:color w:val="000000" w:themeColor="text1"/>
+                <w:sz w:val="20"/>
+                <w:szCs w:val="20"/>
+              </w:rPr>
+              <w:t>Ator marca registro e clica no botão selecionar fornecedor.</w:t>
+            </w:r>
+          </w:p>
+          <w:p>
+            <w:pPr>
+              <w:pStyle w:val="Cabealho"/>
+              <w:numPr>
+                <w:ilvl w:val="0"/>
+                <w:numId w:val="2"/>
+              </w:numPr>
+              <w:spacing w:line="276" w:lineRule="auto"/>
+              <w:jc w:val="both"/>
+              <w:rPr>
+                <w:rFonts w:ascii="Tahoma" w:hAnsi="Tahoma" w:cs="Tahoma"/>
+                <w:color w:val="000000" w:themeColor="text1"/>
+                <w:sz w:val="20"/>
+                <w:szCs w:val="20"/>
+              </w:rPr>
+            </w:pPr>
+            <w:r>
+              <w:rPr>
+                <w:rFonts w:ascii="Tahoma" w:hAnsi="Tahoma" w:cs="Tahoma"/>
+                <w:color w:val="000000" w:themeColor="text1"/>
+                <w:sz w:val="20"/>
+                <w:szCs w:val="20"/>
+              </w:rPr>
+              <w:t>Ator</w:t>
+            </w:r>
+            <w:r>
+              <w:rPr>
+                <w:rFonts w:ascii="Tahoma" w:hAnsi="Tahoma" w:cs="Tahoma"/>
+                <w:color w:val="000000" w:themeColor="text1"/>
+                <w:sz w:val="20"/>
+                <w:szCs w:val="20"/>
+              </w:rPr>
+              <w:t xml:space="preserve"> </w:t>
+            </w:r>
+            <w:r>
+              <w:rPr>
+                <w:rFonts w:ascii="Tahoma" w:hAnsi="Tahoma" w:cs="Tahoma"/>
+                <w:color w:val="000000" w:themeColor="text1"/>
+                <w:sz w:val="20"/>
+                <w:szCs w:val="20"/>
+              </w:rPr>
+              <w:t>salva</w:t>
+            </w:r>
+            <w:r>
+              <w:rPr>
+                <w:rFonts w:ascii="Tahoma" w:hAnsi="Tahoma" w:cs="Tahoma"/>
+                <w:color w:val="000000" w:themeColor="text1"/>
+                <w:sz w:val="20"/>
+                <w:szCs w:val="20"/>
+              </w:rPr>
+              <w:t xml:space="preserve"> o cadastro do </w:t>
+            </w:r>
+            <w:r>
+              <w:rPr>
+                <w:rFonts w:ascii="Tahoma" w:hAnsi="Tahoma" w:cs="Tahoma"/>
+                <w:color w:val="000000" w:themeColor="text1"/>
+                <w:sz w:val="20"/>
+                <w:szCs w:val="20"/>
+              </w:rPr>
+              <w:t>produto</w:t>
+            </w:r>
+            <w:r>
+              <w:rPr>
+                <w:rFonts w:ascii="Tahoma" w:hAnsi="Tahoma" w:cs="Tahoma"/>
+                <w:color w:val="000000" w:themeColor="text1"/>
+                <w:sz w:val="20"/>
+                <w:szCs w:val="20"/>
+              </w:rPr>
+              <w:t>.</w:t>
+            </w:r>
+          </w:p>
+          <w:p>
+            <w:pPr>
+              <w:pStyle w:val="Cabealho"/>
+              <w:numPr>
+                <w:ilvl w:val="0"/>
+                <w:numId w:val="2"/>
+              </w:numPr>
+              <w:spacing w:line="276" w:lineRule="auto"/>
+              <w:jc w:val="both"/>
+              <w:rPr>
+                <w:rFonts w:ascii="Tahoma" w:hAnsi="Tahoma" w:cs="Tahoma"/>
+                <w:color w:val="000000" w:themeColor="text1"/>
+                <w:sz w:val="20"/>
+                <w:szCs w:val="20"/>
+              </w:rPr>
+            </w:pPr>
+            <w:r>
+              <w:rPr>
+                <w:rFonts w:ascii="Tahoma" w:hAnsi="Tahoma" w:cs="Tahoma"/>
+                <w:color w:val="000000" w:themeColor="text1"/>
+                <w:sz w:val="20"/>
+                <w:szCs w:val="20"/>
+              </w:rPr>
+              <w:t>Sistema valida os dados informados</w:t>
+            </w:r>
+            <w:r>
+              <w:rPr>
+                <w:rFonts w:ascii="Tahoma" w:hAnsi="Tahoma" w:cs="Tahoma"/>
+                <w:color w:val="000000" w:themeColor="text1"/>
+                <w:sz w:val="20"/>
+                <w:szCs w:val="20"/>
+              </w:rPr>
+              <w:t>.</w:t>
+            </w:r>
+            <w:r>
+              <w:rPr>
+                <w:rFonts w:ascii="Tahoma" w:hAnsi="Tahoma" w:cs="Tahoma"/>
+                <w:color w:val="000000" w:themeColor="text1"/>
+                <w:sz w:val="20"/>
+                <w:szCs w:val="20"/>
+              </w:rPr>
+              <w:t xml:space="preserve"> [11</w:t>
+            </w:r>
+            <w:r>
+              <w:rPr>
+                <w:rFonts w:ascii="Tahoma" w:hAnsi="Tahoma" w:cs="Tahoma"/>
+                <w:color w:val="000000" w:themeColor="text1"/>
+                <w:sz w:val="20"/>
+                <w:szCs w:val="20"/>
+              </w:rPr>
+              <w:t>.1] e</w:t>
+            </w:r>
+            <w:r>
+              <w:rPr>
+                <w:rFonts w:ascii="Tahoma" w:hAnsi="Tahoma" w:cs="Tahoma"/>
+                <w:color w:val="000000" w:themeColor="text1"/>
+                <w:sz w:val="20"/>
+                <w:szCs w:val="20"/>
+              </w:rPr>
+              <w:t xml:space="preserve"> [11</w:t>
+            </w:r>
+            <w:r>
+              <w:rPr>
+                <w:rFonts w:ascii="Tahoma" w:hAnsi="Tahoma" w:cs="Tahoma"/>
+                <w:color w:val="000000" w:themeColor="text1"/>
+                <w:sz w:val="20"/>
+                <w:szCs w:val="20"/>
+              </w:rPr>
+              <w:t>.2]</w:t>
+            </w:r>
+            <w:r>
+              <w:rPr>
+                <w:rFonts w:ascii="Tahoma" w:hAnsi="Tahoma" w:cs="Tahoma"/>
+                <w:color w:val="000000" w:themeColor="text1"/>
+                <w:sz w:val="20"/>
+                <w:szCs w:val="20"/>
+              </w:rPr>
+              <w:t xml:space="preserve"> [11</w:t>
+            </w:r>
+            <w:r>
+              <w:rPr>
+                <w:rFonts w:ascii="Tahoma" w:hAnsi="Tahoma" w:cs="Tahoma"/>
+                <w:color w:val="000000" w:themeColor="text1"/>
+                <w:sz w:val="20"/>
+                <w:szCs w:val="20"/>
+              </w:rPr>
+              <w:t>.3]</w:t>
+            </w:r>
+            <w:r>
+              <w:rPr>
+                <w:rFonts w:ascii="Tahoma" w:hAnsi="Tahoma" w:cs="Tahoma"/>
+                <w:color w:val="000000" w:themeColor="text1"/>
+                <w:sz w:val="20"/>
+                <w:szCs w:val="20"/>
+              </w:rPr>
+              <w:t>.</w:t>
+            </w:r>
+          </w:p>
+          <w:p>
+            <w:pPr>
+              <w:pStyle w:val="Cabealho"/>
+              <w:numPr>
+                <w:ilvl w:val="0"/>
+                <w:numId w:val="2"/>
+              </w:numPr>
+              <w:spacing w:line="276" w:lineRule="auto"/>
+              <w:jc w:val="both"/>
+              <w:rPr>
+                <w:rFonts w:ascii="Tahoma" w:hAnsi="Tahoma" w:cs="Tahoma"/>
+                <w:color w:val="000000" w:themeColor="text1"/>
+                <w:sz w:val="20"/>
+                <w:szCs w:val="20"/>
+              </w:rPr>
+            </w:pPr>
+            <w:r>
+              <w:rPr>
+                <w:rFonts w:ascii="Tahoma" w:hAnsi="Tahoma" w:cs="Tahoma"/>
+                <w:color w:val="000000" w:themeColor="text1"/>
+                <w:sz w:val="20"/>
+                <w:szCs w:val="20"/>
+              </w:rPr>
+              <w:t>Sistema salva as informações</w:t>
+            </w:r>
+            <w:r>
+              <w:rPr>
+                <w:rFonts w:ascii="Tahoma" w:hAnsi="Tahoma" w:cs="Tahoma"/>
+                <w:color w:val="000000" w:themeColor="text1"/>
+                <w:sz w:val="20"/>
+                <w:szCs w:val="20"/>
+              </w:rPr>
+              <w:t>.</w:t>
+            </w:r>
+            <w:r>
+              <w:rPr>
+                <w:rFonts w:ascii="Tahoma" w:hAnsi="Tahoma" w:cs="Tahoma"/>
+                <w:color w:val="000000" w:themeColor="text1"/>
+                <w:sz w:val="20"/>
+                <w:szCs w:val="20"/>
+              </w:rPr>
+              <w:t xml:space="preserve"> [12.1</w:t>
+            </w:r>
+            <w:r>
+              <w:rPr>
+                <w:rFonts w:ascii="Tahoma" w:hAnsi="Tahoma" w:cs="Tahoma"/>
+                <w:color w:val="000000" w:themeColor="text1"/>
+                <w:sz w:val="20"/>
+                <w:szCs w:val="20"/>
+              </w:rPr>
+              <w:t>]</w:t>
+            </w:r>
+          </w:p>
+          <w:p>
+            <w:pPr>
+              <w:pStyle w:val="Cabealho"/>
+              <w:numPr>
+                <w:ilvl w:val="0"/>
+                <w:numId w:val="2"/>
+              </w:numPr>
+              <w:spacing w:line="276" w:lineRule="auto"/>
+              <w:jc w:val="both"/>
+              <w:rPr>
+                <w:rFonts w:ascii="Tahoma" w:hAnsi="Tahoma" w:cs="Tahoma"/>
+                <w:color w:val="000000" w:themeColor="text1"/>
+                <w:sz w:val="20"/>
+                <w:szCs w:val="20"/>
+              </w:rPr>
+            </w:pPr>
+            <w:r>
+              <w:rPr>
+                <w:rFonts w:ascii="Tahoma" w:hAnsi="Tahoma" w:cs="Tahoma"/>
+                <w:color w:val="000000" w:themeColor="text1"/>
+                <w:sz w:val="20"/>
+                <w:szCs w:val="20"/>
+              </w:rPr>
               <w:t>Sistema exibe uma mensagem avisando que o cadastro foi realizado com sucesso</w:t>
             </w:r>
             <w:r>
@@ -883,641 +1102,6 @@
               <w:pStyle w:val="Cabealho"/>
               <w:spacing w:line="276" w:lineRule="auto"/>
               <w:ind w:left="360"/>
-              <w:jc w:val="both"/>
-              <w:rPr>
-                <w:rFonts w:ascii="Arial" w:hAnsi="Arial" w:cs="Arial"/>
-                <w:b/>
-                <w:bCs/>
-                <w:color w:val="808080" w:themeColor="background1" w:themeShade="80"/>
-              </w:rPr>
-            </w:pPr>
-          </w:p>
-        </w:tc>
-        <w:bookmarkStart w:id="0" w:name="_GoBack"/>
-        <w:bookmarkEnd w:id="0"/>
-      </w:tr>
-      <w:tr>
-        <w:trPr>
-          <w:gridAfter w:val="1"/>
-          <w:wAfter w:w="45" w:type="dxa"/>
-        </w:trPr>
-        <w:tc>
-          <w:tcPr>
-            <w:tcW w:w="9283" w:type="dxa"/>
-            <w:gridSpan w:val="2"/>
-            <w:tcBorders>
-              <w:top w:val="single" w:sz="4" w:space="0" w:color="auto"/>
-              <w:left w:val="single" w:sz="4" w:space="0" w:color="auto"/>
-              <w:bottom w:val="single" w:sz="4" w:space="0" w:color="auto"/>
-              <w:right w:val="single" w:sz="4" w:space="0" w:color="auto"/>
-            </w:tcBorders>
-            <w:shd w:val="clear" w:color="auto" w:fill="BFBFBF" w:themeFill="background1" w:themeFillShade="BF"/>
-          </w:tcPr>
-          <w:p>
-            <w:pPr>
-              <w:pStyle w:val="Cabealho"/>
-              <w:rPr>
-                <w:rFonts w:ascii="Arial" w:hAnsi="Arial" w:cs="Arial"/>
-                <w:b/>
-                <w:bCs/>
-              </w:rPr>
-            </w:pPr>
-            <w:r>
-              <w:rPr>
-                <w:rFonts w:ascii="Arial" w:hAnsi="Arial" w:cs="Arial"/>
-                <w:b/>
-                <w:bCs/>
-              </w:rPr>
-              <w:t xml:space="preserve">5 – </w:t>
-            </w:r>
-            <w:proofErr w:type="gramStart"/>
-            <w:r>
-              <w:rPr>
-                <w:rFonts w:ascii="Arial" w:hAnsi="Arial" w:cs="Arial"/>
-                <w:b/>
-                <w:bCs/>
-              </w:rPr>
-              <w:t xml:space="preserve">CENÁRIOS </w:t>
-            </w:r>
-            <w:r>
-              <w:rPr>
-                <w:rFonts w:ascii="Arial" w:hAnsi="Arial" w:cs="Arial"/>
-                <w:b/>
-                <w:bCs/>
-              </w:rPr>
-              <w:t xml:space="preserve"> </w:t>
-            </w:r>
-            <w:r>
-              <w:rPr>
-                <w:rFonts w:ascii="Arial" w:hAnsi="Arial" w:cs="Arial"/>
-                <w:b/>
-                <w:bCs/>
-              </w:rPr>
-              <w:t>ALTERNATIVOS</w:t>
-            </w:r>
-            <w:proofErr w:type="gramEnd"/>
-          </w:p>
-        </w:tc>
-      </w:tr>
-      <w:tr>
-        <w:trPr>
-          <w:gridAfter w:val="1"/>
-          <w:wAfter w:w="45" w:type="dxa"/>
-        </w:trPr>
-        <w:tc>
-          <w:tcPr>
-            <w:tcW w:w="9283" w:type="dxa"/>
-            <w:gridSpan w:val="2"/>
-            <w:tcBorders>
-              <w:top w:val="single" w:sz="4" w:space="0" w:color="auto"/>
-              <w:left w:val="single" w:sz="4" w:space="0" w:color="auto"/>
-              <w:bottom w:val="single" w:sz="4" w:space="0" w:color="auto"/>
-              <w:right w:val="single" w:sz="4" w:space="0" w:color="auto"/>
-            </w:tcBorders>
-          </w:tcPr>
-          <w:p>
-            <w:pPr>
-              <w:pStyle w:val="Cabealho"/>
-              <w:rPr>
-                <w:rFonts w:ascii="Arial" w:hAnsi="Arial" w:cs="Arial"/>
-                <w:b/>
-                <w:bCs/>
-                <w:color w:val="808080" w:themeColor="background1" w:themeShade="80"/>
-              </w:rPr>
-            </w:pPr>
-          </w:p>
-          <w:p>
-            <w:pPr>
-              <w:spacing w:after="0"/>
-              <w:rPr>
-                <w:rFonts w:ascii="Tahoma" w:hAnsi="Tahoma" w:cs="Tahoma"/>
-                <w:b/>
-                <w:color w:val="000000" w:themeColor="text1"/>
-                <w:sz w:val="20"/>
-                <w:szCs w:val="20"/>
-                <w:u w:val="single"/>
-              </w:rPr>
-            </w:pPr>
-            <w:r>
-              <w:rPr>
-                <w:rFonts w:ascii="Tahoma" w:hAnsi="Tahoma" w:cs="Tahoma"/>
-                <w:b/>
-                <w:color w:val="000000" w:themeColor="text1"/>
-                <w:sz w:val="20"/>
-                <w:szCs w:val="20"/>
-                <w:u w:val="single"/>
-              </w:rPr>
-              <w:t>5</w:t>
-            </w:r>
-            <w:r>
-              <w:rPr>
-                <w:rFonts w:ascii="Tahoma" w:hAnsi="Tahoma" w:cs="Tahoma"/>
-                <w:b/>
-                <w:color w:val="000000" w:themeColor="text1"/>
-                <w:sz w:val="20"/>
-                <w:szCs w:val="20"/>
-                <w:u w:val="single"/>
-              </w:rPr>
-              <w:t xml:space="preserve">.1. </w:t>
-            </w:r>
-            <w:r>
-              <w:rPr>
-                <w:rFonts w:ascii="Tahoma" w:hAnsi="Tahoma" w:cs="Tahoma"/>
-                <w:b/>
-                <w:color w:val="000000" w:themeColor="text1"/>
-                <w:sz w:val="20"/>
-                <w:szCs w:val="20"/>
-                <w:u w:val="single"/>
-              </w:rPr>
-              <w:t xml:space="preserve">Campos obrigatórios </w:t>
-            </w:r>
-            <w:r>
-              <w:rPr>
-                <w:rFonts w:ascii="Tahoma" w:hAnsi="Tahoma" w:cs="Tahoma"/>
-                <w:b/>
-                <w:color w:val="000000" w:themeColor="text1"/>
-                <w:sz w:val="20"/>
-                <w:szCs w:val="20"/>
-                <w:u w:val="single"/>
-              </w:rPr>
-              <w:t>não informados</w:t>
-            </w:r>
-            <w:r>
-              <w:rPr>
-                <w:rFonts w:ascii="Tahoma" w:hAnsi="Tahoma" w:cs="Tahoma"/>
-                <w:b/>
-                <w:color w:val="000000" w:themeColor="text1"/>
-                <w:sz w:val="20"/>
-                <w:szCs w:val="20"/>
-                <w:u w:val="single"/>
-              </w:rPr>
-              <w:t xml:space="preserve"> (em branco)</w:t>
-            </w:r>
-          </w:p>
-          <w:p>
-            <w:pPr>
-              <w:numPr>
-                <w:ilvl w:val="0"/>
-                <w:numId w:val="4"/>
-              </w:numPr>
-              <w:spacing w:after="0" w:line="240" w:lineRule="auto"/>
-              <w:ind w:left="1068"/>
-              <w:jc w:val="both"/>
-              <w:rPr>
-                <w:rFonts w:ascii="Tahoma" w:hAnsi="Tahoma" w:cs="Tahoma"/>
-                <w:color w:val="000000" w:themeColor="text1"/>
-                <w:sz w:val="20"/>
-                <w:szCs w:val="20"/>
-              </w:rPr>
-            </w:pPr>
-            <w:r>
-              <w:rPr>
-                <w:rFonts w:ascii="Tahoma" w:hAnsi="Tahoma" w:cs="Tahoma"/>
-                <w:color w:val="000000" w:themeColor="text1"/>
-                <w:sz w:val="20"/>
-                <w:szCs w:val="20"/>
-              </w:rPr>
-              <w:t>Sistema</w:t>
-            </w:r>
-            <w:r>
-              <w:rPr>
-                <w:rFonts w:ascii="Tahoma" w:hAnsi="Tahoma" w:cs="Tahoma"/>
-                <w:color w:val="000000" w:themeColor="text1"/>
-                <w:sz w:val="20"/>
-                <w:szCs w:val="20"/>
-              </w:rPr>
-              <w:t xml:space="preserve"> exibe mensagem </w:t>
-            </w:r>
-            <w:r>
-              <w:rPr>
-                <w:rFonts w:ascii="Tahoma" w:hAnsi="Tahoma" w:cs="Tahoma"/>
-                <w:color w:val="000000" w:themeColor="text1"/>
-                <w:sz w:val="20"/>
-                <w:szCs w:val="20"/>
-              </w:rPr>
-              <w:t xml:space="preserve">de erro </w:t>
-            </w:r>
-            <w:r>
-              <w:rPr>
-                <w:rFonts w:ascii="Tahoma" w:hAnsi="Tahoma" w:cs="Tahoma"/>
-                <w:color w:val="000000" w:themeColor="text1"/>
-                <w:sz w:val="20"/>
-                <w:szCs w:val="20"/>
-              </w:rPr>
-              <w:t xml:space="preserve">informando </w:t>
-            </w:r>
-            <w:r>
-              <w:rPr>
-                <w:rFonts w:ascii="Tahoma" w:hAnsi="Tahoma" w:cs="Tahoma"/>
-                <w:color w:val="000000" w:themeColor="text1"/>
-                <w:sz w:val="20"/>
-                <w:szCs w:val="20"/>
-              </w:rPr>
-              <w:t>os</w:t>
-            </w:r>
-            <w:r>
-              <w:rPr>
-                <w:rFonts w:ascii="Tahoma" w:hAnsi="Tahoma" w:cs="Tahoma"/>
-                <w:color w:val="000000" w:themeColor="text1"/>
-                <w:sz w:val="20"/>
-                <w:szCs w:val="20"/>
-              </w:rPr>
-              <w:t xml:space="preserve"> </w:t>
-            </w:r>
-            <w:r>
-              <w:rPr>
-                <w:rFonts w:ascii="Tahoma" w:hAnsi="Tahoma" w:cs="Tahoma"/>
-                <w:color w:val="000000" w:themeColor="text1"/>
-                <w:sz w:val="20"/>
-                <w:szCs w:val="20"/>
-              </w:rPr>
-              <w:t>campos</w:t>
-            </w:r>
-            <w:r>
-              <w:rPr>
-                <w:rFonts w:ascii="Tahoma" w:hAnsi="Tahoma" w:cs="Tahoma"/>
-                <w:color w:val="000000" w:themeColor="text1"/>
-                <w:sz w:val="20"/>
-                <w:szCs w:val="20"/>
-              </w:rPr>
-              <w:t xml:space="preserve"> obrigatório</w:t>
-            </w:r>
-            <w:r>
-              <w:rPr>
-                <w:rFonts w:ascii="Tahoma" w:hAnsi="Tahoma" w:cs="Tahoma"/>
-                <w:color w:val="000000" w:themeColor="text1"/>
-                <w:sz w:val="20"/>
-                <w:szCs w:val="20"/>
-              </w:rPr>
-              <w:t>s</w:t>
-            </w:r>
-            <w:r>
-              <w:rPr>
-                <w:rFonts w:ascii="Tahoma" w:hAnsi="Tahoma" w:cs="Tahoma"/>
-                <w:color w:val="000000" w:themeColor="text1"/>
-                <w:sz w:val="20"/>
-                <w:szCs w:val="20"/>
-              </w:rPr>
-              <w:t xml:space="preserve"> que não </w:t>
-            </w:r>
-            <w:r>
-              <w:rPr>
-                <w:rFonts w:ascii="Tahoma" w:hAnsi="Tahoma" w:cs="Tahoma"/>
-                <w:color w:val="000000" w:themeColor="text1"/>
-                <w:sz w:val="20"/>
-                <w:szCs w:val="20"/>
-              </w:rPr>
-              <w:t>foram</w:t>
-            </w:r>
-            <w:r>
-              <w:rPr>
-                <w:rFonts w:ascii="Tahoma" w:hAnsi="Tahoma" w:cs="Tahoma"/>
-                <w:color w:val="000000" w:themeColor="text1"/>
-                <w:sz w:val="20"/>
-                <w:szCs w:val="20"/>
-              </w:rPr>
-              <w:t xml:space="preserve"> preenchido</w:t>
-            </w:r>
-            <w:r>
-              <w:rPr>
-                <w:rFonts w:ascii="Tahoma" w:hAnsi="Tahoma" w:cs="Tahoma"/>
-                <w:color w:val="000000" w:themeColor="text1"/>
-                <w:sz w:val="20"/>
-                <w:szCs w:val="20"/>
-              </w:rPr>
-              <w:t>s</w:t>
-            </w:r>
-            <w:r>
-              <w:rPr>
-                <w:rFonts w:ascii="Tahoma" w:hAnsi="Tahoma" w:cs="Tahoma"/>
-                <w:color w:val="000000" w:themeColor="text1"/>
-                <w:sz w:val="20"/>
-                <w:szCs w:val="20"/>
-              </w:rPr>
-              <w:t>.</w:t>
-            </w:r>
-          </w:p>
-          <w:p>
-            <w:pPr>
-              <w:numPr>
-                <w:ilvl w:val="0"/>
-                <w:numId w:val="4"/>
-              </w:numPr>
-              <w:spacing w:after="0" w:line="240" w:lineRule="auto"/>
-              <w:ind w:left="1068"/>
-              <w:jc w:val="both"/>
-              <w:rPr>
-                <w:rFonts w:ascii="Tahoma" w:hAnsi="Tahoma" w:cs="Tahoma"/>
-                <w:color w:val="000000" w:themeColor="text1"/>
-                <w:sz w:val="20"/>
-                <w:szCs w:val="20"/>
-              </w:rPr>
-            </w:pPr>
-            <w:r>
-              <w:rPr>
-                <w:rFonts w:ascii="Tahoma" w:hAnsi="Tahoma" w:cs="Tahoma"/>
-                <w:color w:val="000000" w:themeColor="text1"/>
-                <w:sz w:val="20"/>
-                <w:szCs w:val="20"/>
-              </w:rPr>
-              <w:t>Sistema volta para o passo 2</w:t>
-            </w:r>
-            <w:r>
-              <w:rPr>
-                <w:rFonts w:ascii="Tahoma" w:hAnsi="Tahoma" w:cs="Tahoma"/>
-                <w:color w:val="000000" w:themeColor="text1"/>
-                <w:sz w:val="20"/>
-                <w:szCs w:val="20"/>
-              </w:rPr>
-              <w:t>.</w:t>
-            </w:r>
-          </w:p>
-          <w:p>
-            <w:pPr>
-              <w:spacing w:after="0" w:line="240" w:lineRule="auto"/>
-              <w:jc w:val="both"/>
-              <w:rPr>
-                <w:rFonts w:ascii="Tahoma" w:hAnsi="Tahoma" w:cs="Tahoma"/>
-                <w:color w:val="000000" w:themeColor="text1"/>
-                <w:sz w:val="20"/>
-                <w:szCs w:val="20"/>
-              </w:rPr>
-            </w:pPr>
-          </w:p>
-          <w:p>
-            <w:pPr>
-              <w:spacing w:after="0"/>
-              <w:rPr>
-                <w:rFonts w:ascii="Tahoma" w:hAnsi="Tahoma" w:cs="Tahoma"/>
-                <w:b/>
-                <w:color w:val="000000" w:themeColor="text1"/>
-                <w:sz w:val="20"/>
-                <w:szCs w:val="20"/>
-                <w:u w:val="single"/>
-              </w:rPr>
-            </w:pPr>
-            <w:r>
-              <w:rPr>
-                <w:rFonts w:ascii="Tahoma" w:hAnsi="Tahoma" w:cs="Tahoma"/>
-                <w:b/>
-                <w:color w:val="000000" w:themeColor="text1"/>
-                <w:sz w:val="20"/>
-                <w:szCs w:val="20"/>
-                <w:u w:val="single"/>
-              </w:rPr>
-              <w:t>5</w:t>
-            </w:r>
-            <w:r>
-              <w:rPr>
-                <w:rFonts w:ascii="Tahoma" w:hAnsi="Tahoma" w:cs="Tahoma"/>
-                <w:b/>
-                <w:color w:val="000000" w:themeColor="text1"/>
-                <w:sz w:val="20"/>
-                <w:szCs w:val="20"/>
-                <w:u w:val="single"/>
-              </w:rPr>
-              <w:t>.2</w:t>
-            </w:r>
-            <w:r>
-              <w:rPr>
-                <w:rFonts w:ascii="Tahoma" w:hAnsi="Tahoma" w:cs="Tahoma"/>
-                <w:b/>
-                <w:color w:val="000000" w:themeColor="text1"/>
-                <w:sz w:val="20"/>
-                <w:szCs w:val="20"/>
-                <w:u w:val="single"/>
-              </w:rPr>
-              <w:t xml:space="preserve">. </w:t>
-            </w:r>
-            <w:r>
-              <w:rPr>
-                <w:rFonts w:ascii="Tahoma" w:hAnsi="Tahoma" w:cs="Tahoma"/>
-                <w:b/>
-                <w:color w:val="000000" w:themeColor="text1"/>
-                <w:sz w:val="20"/>
-                <w:szCs w:val="20"/>
-                <w:u w:val="single"/>
-              </w:rPr>
-              <w:t>Dados informados são inválidos</w:t>
-            </w:r>
-          </w:p>
-          <w:p>
-            <w:pPr>
-              <w:numPr>
-                <w:ilvl w:val="0"/>
-                <w:numId w:val="16"/>
-              </w:numPr>
-              <w:spacing w:after="0" w:line="240" w:lineRule="auto"/>
-              <w:jc w:val="both"/>
-              <w:rPr>
-                <w:rFonts w:ascii="Tahoma" w:hAnsi="Tahoma" w:cs="Tahoma"/>
-                <w:color w:val="000000" w:themeColor="text1"/>
-                <w:sz w:val="20"/>
-                <w:szCs w:val="20"/>
-              </w:rPr>
-            </w:pPr>
-            <w:r>
-              <w:rPr>
-                <w:rFonts w:ascii="Tahoma" w:hAnsi="Tahoma" w:cs="Tahoma"/>
-                <w:color w:val="000000" w:themeColor="text1"/>
-                <w:sz w:val="20"/>
-                <w:szCs w:val="20"/>
-              </w:rPr>
-              <w:t>Sistema exibe mensagem</w:t>
-            </w:r>
-            <w:r>
-              <w:rPr>
-                <w:rFonts w:ascii="Tahoma" w:hAnsi="Tahoma" w:cs="Tahoma"/>
-                <w:color w:val="000000" w:themeColor="text1"/>
-                <w:sz w:val="20"/>
-                <w:szCs w:val="20"/>
-              </w:rPr>
-              <w:t xml:space="preserve"> informando </w:t>
-            </w:r>
-            <w:r>
-              <w:rPr>
-                <w:rFonts w:ascii="Tahoma" w:hAnsi="Tahoma" w:cs="Tahoma"/>
-                <w:color w:val="000000" w:themeColor="text1"/>
-                <w:sz w:val="20"/>
-                <w:szCs w:val="20"/>
-              </w:rPr>
-              <w:t>os campos que são inválidos</w:t>
-            </w:r>
-          </w:p>
-          <w:p>
-            <w:pPr>
-              <w:numPr>
-                <w:ilvl w:val="0"/>
-                <w:numId w:val="16"/>
-              </w:numPr>
-              <w:spacing w:after="0" w:line="240" w:lineRule="auto"/>
-              <w:jc w:val="both"/>
-              <w:rPr>
-                <w:rFonts w:ascii="Tahoma" w:hAnsi="Tahoma" w:cs="Tahoma"/>
-                <w:color w:val="000000" w:themeColor="text1"/>
-                <w:sz w:val="20"/>
-                <w:szCs w:val="20"/>
-              </w:rPr>
-            </w:pPr>
-            <w:r>
-              <w:rPr>
-                <w:rFonts w:ascii="Tahoma" w:hAnsi="Tahoma" w:cs="Tahoma"/>
-                <w:color w:val="000000" w:themeColor="text1"/>
-                <w:sz w:val="20"/>
-                <w:szCs w:val="20"/>
-              </w:rPr>
-              <w:t>Sistema volta para o passo 2</w:t>
-            </w:r>
-            <w:r>
-              <w:rPr>
-                <w:rFonts w:ascii="Tahoma" w:hAnsi="Tahoma" w:cs="Tahoma"/>
-                <w:color w:val="000000" w:themeColor="text1"/>
-                <w:sz w:val="20"/>
-                <w:szCs w:val="20"/>
-              </w:rPr>
-              <w:t>.</w:t>
-            </w:r>
-          </w:p>
-          <w:p>
-            <w:pPr>
-              <w:spacing w:after="0" w:line="240" w:lineRule="auto"/>
-              <w:jc w:val="both"/>
-              <w:rPr>
-                <w:rFonts w:ascii="Tahoma" w:hAnsi="Tahoma" w:cs="Tahoma"/>
-                <w:color w:val="000000" w:themeColor="text1"/>
-                <w:sz w:val="20"/>
-                <w:szCs w:val="20"/>
-              </w:rPr>
-            </w:pPr>
-          </w:p>
-          <w:p>
-            <w:pPr>
-              <w:spacing w:after="0"/>
-              <w:rPr>
-                <w:rFonts w:ascii="Tahoma" w:hAnsi="Tahoma" w:cs="Tahoma"/>
-                <w:b/>
-                <w:color w:val="000000" w:themeColor="text1"/>
-                <w:sz w:val="20"/>
-                <w:szCs w:val="20"/>
-                <w:u w:val="single"/>
-              </w:rPr>
-            </w:pPr>
-            <w:r>
-              <w:rPr>
-                <w:rFonts w:ascii="Tahoma" w:hAnsi="Tahoma" w:cs="Tahoma"/>
-                <w:b/>
-                <w:color w:val="000000" w:themeColor="text1"/>
-                <w:sz w:val="20"/>
-                <w:szCs w:val="20"/>
-                <w:u w:val="single"/>
-              </w:rPr>
-              <w:t>6</w:t>
-            </w:r>
-            <w:r>
-              <w:rPr>
-                <w:rFonts w:ascii="Tahoma" w:hAnsi="Tahoma" w:cs="Tahoma"/>
-                <w:b/>
-                <w:color w:val="000000" w:themeColor="text1"/>
-                <w:sz w:val="20"/>
-                <w:szCs w:val="20"/>
-                <w:u w:val="single"/>
-              </w:rPr>
-              <w:t>.3</w:t>
-            </w:r>
-            <w:r>
-              <w:rPr>
-                <w:rFonts w:ascii="Tahoma" w:hAnsi="Tahoma" w:cs="Tahoma"/>
-                <w:b/>
-                <w:color w:val="000000" w:themeColor="text1"/>
-                <w:sz w:val="20"/>
-                <w:szCs w:val="20"/>
-                <w:u w:val="single"/>
-              </w:rPr>
-              <w:t xml:space="preserve">. </w:t>
-            </w:r>
-            <w:r>
-              <w:rPr>
-                <w:rFonts w:ascii="Tahoma" w:hAnsi="Tahoma" w:cs="Tahoma"/>
-                <w:b/>
-                <w:color w:val="000000" w:themeColor="text1"/>
-                <w:sz w:val="20"/>
-                <w:szCs w:val="20"/>
-                <w:u w:val="single"/>
-              </w:rPr>
-              <w:t>Falha ao acessar banco de dados</w:t>
-            </w:r>
-          </w:p>
-          <w:p>
-            <w:pPr>
-              <w:numPr>
-                <w:ilvl w:val="0"/>
-                <w:numId w:val="19"/>
-              </w:numPr>
-              <w:spacing w:after="0" w:line="240" w:lineRule="auto"/>
-              <w:jc w:val="both"/>
-              <w:rPr>
-                <w:rFonts w:ascii="Tahoma" w:hAnsi="Tahoma" w:cs="Tahoma"/>
-                <w:color w:val="000000" w:themeColor="text1"/>
-                <w:sz w:val="20"/>
-                <w:szCs w:val="20"/>
-              </w:rPr>
-            </w:pPr>
-            <w:r>
-              <w:rPr>
-                <w:rFonts w:ascii="Tahoma" w:hAnsi="Tahoma" w:cs="Tahoma"/>
-                <w:color w:val="000000" w:themeColor="text1"/>
-                <w:sz w:val="20"/>
-                <w:szCs w:val="20"/>
-              </w:rPr>
-              <w:t xml:space="preserve">Sistema </w:t>
-            </w:r>
-            <w:r>
-              <w:rPr>
-                <w:rFonts w:ascii="Tahoma" w:hAnsi="Tahoma" w:cs="Tahoma"/>
-                <w:color w:val="000000" w:themeColor="text1"/>
-                <w:sz w:val="20"/>
-                <w:szCs w:val="20"/>
-              </w:rPr>
-              <w:t>exibe uma mensagem de erro com os detalhes do erro</w:t>
-            </w:r>
-          </w:p>
-          <w:p>
-            <w:pPr>
-              <w:numPr>
-                <w:ilvl w:val="0"/>
-                <w:numId w:val="19"/>
-              </w:numPr>
-              <w:spacing w:after="0" w:line="240" w:lineRule="auto"/>
-              <w:jc w:val="both"/>
-              <w:rPr>
-                <w:rFonts w:ascii="Tahoma" w:hAnsi="Tahoma" w:cs="Tahoma"/>
-                <w:color w:val="000000" w:themeColor="text1"/>
-                <w:sz w:val="20"/>
-                <w:szCs w:val="20"/>
-              </w:rPr>
-            </w:pPr>
-            <w:r>
-              <w:rPr>
-                <w:rFonts w:ascii="Tahoma" w:hAnsi="Tahoma" w:cs="Tahoma"/>
-                <w:color w:val="000000" w:themeColor="text1"/>
-                <w:sz w:val="20"/>
-                <w:szCs w:val="20"/>
-              </w:rPr>
-              <w:t xml:space="preserve">Sistema </w:t>
-            </w:r>
-            <w:r>
-              <w:rPr>
-                <w:rFonts w:ascii="Tahoma" w:hAnsi="Tahoma" w:cs="Tahoma"/>
-                <w:color w:val="000000" w:themeColor="text1"/>
-                <w:sz w:val="20"/>
-                <w:szCs w:val="20"/>
-              </w:rPr>
-              <w:t>volta para o passo 2.</w:t>
-            </w:r>
-          </w:p>
-          <w:p>
-            <w:pPr>
-              <w:spacing w:after="0" w:line="240" w:lineRule="auto"/>
               <w:jc w:val="both"/>
               <w:rPr>
                 <w:rFonts w:ascii="Arial" w:hAnsi="Arial" w:cs="Arial"/>
@@ -1561,6 +1145,901 @@
                 <w:b/>
                 <w:bCs/>
               </w:rPr>
+              <w:t xml:space="preserve">5 – </w:t>
+            </w:r>
+            <w:proofErr w:type="gramStart"/>
+            <w:r>
+              <w:rPr>
+                <w:rFonts w:ascii="Arial" w:hAnsi="Arial" w:cs="Arial"/>
+                <w:b/>
+                <w:bCs/>
+              </w:rPr>
+              <w:t xml:space="preserve">CENÁRIOS </w:t>
+            </w:r>
+            <w:r>
+              <w:rPr>
+                <w:rFonts w:ascii="Arial" w:hAnsi="Arial" w:cs="Arial"/>
+                <w:b/>
+                <w:bCs/>
+              </w:rPr>
+              <w:t xml:space="preserve"> </w:t>
+            </w:r>
+            <w:r>
+              <w:rPr>
+                <w:rFonts w:ascii="Arial" w:hAnsi="Arial" w:cs="Arial"/>
+                <w:b/>
+                <w:bCs/>
+              </w:rPr>
+              <w:t>ALTERNATIVOS</w:t>
+            </w:r>
+            <w:proofErr w:type="gramEnd"/>
+          </w:p>
+        </w:tc>
+      </w:tr>
+      <w:tr>
+        <w:trPr>
+          <w:gridAfter w:val="1"/>
+          <w:wAfter w:w="45" w:type="dxa"/>
+        </w:trPr>
+        <w:tc>
+          <w:tcPr>
+            <w:tcW w:w="9283" w:type="dxa"/>
+            <w:gridSpan w:val="2"/>
+            <w:tcBorders>
+              <w:top w:val="single" w:sz="4" w:space="0" w:color="auto"/>
+              <w:left w:val="single" w:sz="4" w:space="0" w:color="auto"/>
+              <w:bottom w:val="single" w:sz="4" w:space="0" w:color="auto"/>
+              <w:right w:val="single" w:sz="4" w:space="0" w:color="auto"/>
+            </w:tcBorders>
+          </w:tcPr>
+          <w:p>
+            <w:pPr>
+              <w:pStyle w:val="Cabealho"/>
+              <w:rPr>
+                <w:rFonts w:ascii="Arial" w:hAnsi="Arial" w:cs="Arial"/>
+                <w:b/>
+                <w:bCs/>
+                <w:color w:val="808080" w:themeColor="background1" w:themeShade="80"/>
+              </w:rPr>
+            </w:pPr>
+          </w:p>
+          <w:p>
+            <w:pPr>
+              <w:spacing w:after="0"/>
+              <w:rPr>
+                <w:rFonts w:ascii="Tahoma" w:hAnsi="Tahoma" w:cs="Tahoma"/>
+                <w:b/>
+                <w:color w:val="000000" w:themeColor="text1"/>
+                <w:sz w:val="20"/>
+                <w:szCs w:val="20"/>
+                <w:u w:val="single"/>
+              </w:rPr>
+            </w:pPr>
+            <w:r>
+              <w:rPr>
+                <w:rFonts w:ascii="Tahoma" w:hAnsi="Tahoma" w:cs="Tahoma"/>
+                <w:b/>
+                <w:color w:val="000000" w:themeColor="text1"/>
+                <w:sz w:val="20"/>
+                <w:szCs w:val="20"/>
+                <w:u w:val="single"/>
+              </w:rPr>
+              <w:t>8.1</w:t>
+            </w:r>
+            <w:r>
+              <w:rPr>
+                <w:rFonts w:ascii="Tahoma" w:hAnsi="Tahoma" w:cs="Tahoma"/>
+                <w:b/>
+                <w:color w:val="000000" w:themeColor="text1"/>
+                <w:sz w:val="20"/>
+                <w:szCs w:val="20"/>
+                <w:u w:val="single"/>
+              </w:rPr>
+              <w:t xml:space="preserve">. </w:t>
+            </w:r>
+            <w:r>
+              <w:rPr>
+                <w:rFonts w:ascii="Tahoma" w:hAnsi="Tahoma" w:cs="Tahoma"/>
+                <w:b/>
+                <w:color w:val="000000" w:themeColor="text1"/>
+                <w:sz w:val="20"/>
+                <w:szCs w:val="20"/>
+                <w:u w:val="single"/>
+              </w:rPr>
+              <w:t>Nenhum fornecedor cadastrado</w:t>
+            </w:r>
+          </w:p>
+          <w:p>
+            <w:pPr>
+              <w:numPr>
+                <w:ilvl w:val="0"/>
+                <w:numId w:val="22"/>
+              </w:numPr>
+              <w:spacing w:after="0" w:line="240" w:lineRule="auto"/>
+              <w:jc w:val="both"/>
+              <w:rPr>
+                <w:rFonts w:ascii="Tahoma" w:hAnsi="Tahoma" w:cs="Tahoma"/>
+                <w:color w:val="000000" w:themeColor="text1"/>
+                <w:sz w:val="20"/>
+                <w:szCs w:val="20"/>
+              </w:rPr>
+            </w:pPr>
+            <w:r>
+              <w:rPr>
+                <w:rFonts w:ascii="Tahoma" w:hAnsi="Tahoma" w:cs="Tahoma"/>
+                <w:color w:val="000000" w:themeColor="text1"/>
+                <w:sz w:val="20"/>
+                <w:szCs w:val="20"/>
+              </w:rPr>
+              <w:t xml:space="preserve">Sistema </w:t>
+            </w:r>
+            <w:r>
+              <w:rPr>
+                <w:rFonts w:ascii="Tahoma" w:hAnsi="Tahoma" w:cs="Tahoma"/>
+                <w:color w:val="000000" w:themeColor="text1"/>
+                <w:sz w:val="20"/>
+                <w:szCs w:val="20"/>
+              </w:rPr>
+              <w:t>exibe uma mensagem de erro com os detalhes do erro</w:t>
+            </w:r>
+          </w:p>
+          <w:p>
+            <w:pPr>
+              <w:numPr>
+                <w:ilvl w:val="0"/>
+                <w:numId w:val="22"/>
+              </w:numPr>
+              <w:spacing w:after="0" w:line="240" w:lineRule="auto"/>
+              <w:jc w:val="both"/>
+              <w:rPr>
+                <w:rFonts w:ascii="Tahoma" w:hAnsi="Tahoma" w:cs="Tahoma"/>
+                <w:color w:val="000000" w:themeColor="text1"/>
+                <w:sz w:val="20"/>
+                <w:szCs w:val="20"/>
+              </w:rPr>
+            </w:pPr>
+            <w:r>
+              <w:rPr>
+                <w:rFonts w:ascii="Tahoma" w:hAnsi="Tahoma" w:cs="Tahoma"/>
+                <w:color w:val="000000" w:themeColor="text1"/>
+                <w:sz w:val="20"/>
+                <w:szCs w:val="20"/>
+              </w:rPr>
+              <w:t>Sistema volta para o passo 2.</w:t>
+            </w:r>
+          </w:p>
+          <w:p>
+            <w:pPr>
+              <w:pStyle w:val="Cabealho"/>
+              <w:rPr>
+                <w:rFonts w:ascii="Arial" w:hAnsi="Arial" w:cs="Arial"/>
+                <w:b/>
+                <w:bCs/>
+                <w:color w:val="808080" w:themeColor="background1" w:themeShade="80"/>
+              </w:rPr>
+            </w:pPr>
+          </w:p>
+          <w:p>
+            <w:pPr>
+              <w:spacing w:after="0"/>
+              <w:rPr>
+                <w:rFonts w:ascii="Tahoma" w:hAnsi="Tahoma" w:cs="Tahoma"/>
+                <w:b/>
+                <w:color w:val="000000" w:themeColor="text1"/>
+                <w:sz w:val="20"/>
+                <w:szCs w:val="20"/>
+                <w:u w:val="single"/>
+              </w:rPr>
+            </w:pPr>
+            <w:r>
+              <w:rPr>
+                <w:rFonts w:ascii="Tahoma" w:hAnsi="Tahoma" w:cs="Tahoma"/>
+                <w:b/>
+                <w:color w:val="000000" w:themeColor="text1"/>
+                <w:sz w:val="20"/>
+                <w:szCs w:val="20"/>
+                <w:u w:val="single"/>
+              </w:rPr>
+              <w:t>11</w:t>
+            </w:r>
+            <w:r>
+              <w:rPr>
+                <w:rFonts w:ascii="Tahoma" w:hAnsi="Tahoma" w:cs="Tahoma"/>
+                <w:b/>
+                <w:color w:val="000000" w:themeColor="text1"/>
+                <w:sz w:val="20"/>
+                <w:szCs w:val="20"/>
+                <w:u w:val="single"/>
+              </w:rPr>
+              <w:t xml:space="preserve">.1. </w:t>
+            </w:r>
+            <w:r>
+              <w:rPr>
+                <w:rFonts w:ascii="Tahoma" w:hAnsi="Tahoma" w:cs="Tahoma"/>
+                <w:b/>
+                <w:color w:val="000000" w:themeColor="text1"/>
+                <w:sz w:val="20"/>
+                <w:szCs w:val="20"/>
+                <w:u w:val="single"/>
+              </w:rPr>
+              <w:t xml:space="preserve">Campos obrigatórios </w:t>
+            </w:r>
+            <w:r>
+              <w:rPr>
+                <w:rFonts w:ascii="Tahoma" w:hAnsi="Tahoma" w:cs="Tahoma"/>
+                <w:b/>
+                <w:color w:val="000000" w:themeColor="text1"/>
+                <w:sz w:val="20"/>
+                <w:szCs w:val="20"/>
+                <w:u w:val="single"/>
+              </w:rPr>
+              <w:t>não informados</w:t>
+            </w:r>
+            <w:r>
+              <w:rPr>
+                <w:rFonts w:ascii="Tahoma" w:hAnsi="Tahoma" w:cs="Tahoma"/>
+                <w:b/>
+                <w:color w:val="000000" w:themeColor="text1"/>
+                <w:sz w:val="20"/>
+                <w:szCs w:val="20"/>
+                <w:u w:val="single"/>
+              </w:rPr>
+              <w:t xml:space="preserve"> (em branco)</w:t>
+            </w:r>
+          </w:p>
+          <w:p>
+            <w:pPr>
+              <w:numPr>
+                <w:ilvl w:val="0"/>
+                <w:numId w:val="4"/>
+              </w:numPr>
+              <w:spacing w:after="0" w:line="240" w:lineRule="auto"/>
+              <w:ind w:left="1068"/>
+              <w:jc w:val="both"/>
+              <w:rPr>
+                <w:rFonts w:ascii="Tahoma" w:hAnsi="Tahoma" w:cs="Tahoma"/>
+                <w:color w:val="000000" w:themeColor="text1"/>
+                <w:sz w:val="20"/>
+                <w:szCs w:val="20"/>
+              </w:rPr>
+            </w:pPr>
+            <w:r>
+              <w:rPr>
+                <w:rFonts w:ascii="Tahoma" w:hAnsi="Tahoma" w:cs="Tahoma"/>
+                <w:color w:val="000000" w:themeColor="text1"/>
+                <w:sz w:val="20"/>
+                <w:szCs w:val="20"/>
+              </w:rPr>
+              <w:t>Sistema</w:t>
+            </w:r>
+            <w:r>
+              <w:rPr>
+                <w:rFonts w:ascii="Tahoma" w:hAnsi="Tahoma" w:cs="Tahoma"/>
+                <w:color w:val="000000" w:themeColor="text1"/>
+                <w:sz w:val="20"/>
+                <w:szCs w:val="20"/>
+              </w:rPr>
+              <w:t xml:space="preserve"> exibe mensagem </w:t>
+            </w:r>
+            <w:r>
+              <w:rPr>
+                <w:rFonts w:ascii="Tahoma" w:hAnsi="Tahoma" w:cs="Tahoma"/>
+                <w:color w:val="000000" w:themeColor="text1"/>
+                <w:sz w:val="20"/>
+                <w:szCs w:val="20"/>
+              </w:rPr>
+              <w:t xml:space="preserve">de erro </w:t>
+            </w:r>
+            <w:r>
+              <w:rPr>
+                <w:rFonts w:ascii="Tahoma" w:hAnsi="Tahoma" w:cs="Tahoma"/>
+                <w:color w:val="000000" w:themeColor="text1"/>
+                <w:sz w:val="20"/>
+                <w:szCs w:val="20"/>
+              </w:rPr>
+              <w:t xml:space="preserve">informando </w:t>
+            </w:r>
+            <w:r>
+              <w:rPr>
+                <w:rFonts w:ascii="Tahoma" w:hAnsi="Tahoma" w:cs="Tahoma"/>
+                <w:color w:val="000000" w:themeColor="text1"/>
+                <w:sz w:val="20"/>
+                <w:szCs w:val="20"/>
+              </w:rPr>
+              <w:t>os</w:t>
+            </w:r>
+            <w:r>
+              <w:rPr>
+                <w:rFonts w:ascii="Tahoma" w:hAnsi="Tahoma" w:cs="Tahoma"/>
+                <w:color w:val="000000" w:themeColor="text1"/>
+                <w:sz w:val="20"/>
+                <w:szCs w:val="20"/>
+              </w:rPr>
+              <w:t xml:space="preserve"> </w:t>
+            </w:r>
+            <w:r>
+              <w:rPr>
+                <w:rFonts w:ascii="Tahoma" w:hAnsi="Tahoma" w:cs="Tahoma"/>
+                <w:color w:val="000000" w:themeColor="text1"/>
+                <w:sz w:val="20"/>
+                <w:szCs w:val="20"/>
+              </w:rPr>
+              <w:t>campos</w:t>
+            </w:r>
+            <w:r>
+              <w:rPr>
+                <w:rFonts w:ascii="Tahoma" w:hAnsi="Tahoma" w:cs="Tahoma"/>
+                <w:color w:val="000000" w:themeColor="text1"/>
+                <w:sz w:val="20"/>
+                <w:szCs w:val="20"/>
+              </w:rPr>
+              <w:t xml:space="preserve"> obrigatório</w:t>
+            </w:r>
+            <w:r>
+              <w:rPr>
+                <w:rFonts w:ascii="Tahoma" w:hAnsi="Tahoma" w:cs="Tahoma"/>
+                <w:color w:val="000000" w:themeColor="text1"/>
+                <w:sz w:val="20"/>
+                <w:szCs w:val="20"/>
+              </w:rPr>
+              <w:t>s</w:t>
+            </w:r>
+            <w:r>
+              <w:rPr>
+                <w:rFonts w:ascii="Tahoma" w:hAnsi="Tahoma" w:cs="Tahoma"/>
+                <w:color w:val="000000" w:themeColor="text1"/>
+                <w:sz w:val="20"/>
+                <w:szCs w:val="20"/>
+              </w:rPr>
+              <w:t xml:space="preserve"> que não </w:t>
+            </w:r>
+            <w:r>
+              <w:rPr>
+                <w:rFonts w:ascii="Tahoma" w:hAnsi="Tahoma" w:cs="Tahoma"/>
+                <w:color w:val="000000" w:themeColor="text1"/>
+                <w:sz w:val="20"/>
+                <w:szCs w:val="20"/>
+              </w:rPr>
+              <w:t>foram</w:t>
+            </w:r>
+            <w:r>
+              <w:rPr>
+                <w:rFonts w:ascii="Tahoma" w:hAnsi="Tahoma" w:cs="Tahoma"/>
+                <w:color w:val="000000" w:themeColor="text1"/>
+                <w:sz w:val="20"/>
+                <w:szCs w:val="20"/>
+              </w:rPr>
+              <w:t xml:space="preserve"> preenchido</w:t>
+            </w:r>
+            <w:r>
+              <w:rPr>
+                <w:rFonts w:ascii="Tahoma" w:hAnsi="Tahoma" w:cs="Tahoma"/>
+                <w:color w:val="000000" w:themeColor="text1"/>
+                <w:sz w:val="20"/>
+                <w:szCs w:val="20"/>
+              </w:rPr>
+              <w:t>s</w:t>
+            </w:r>
+            <w:r>
+              <w:rPr>
+                <w:rFonts w:ascii="Tahoma" w:hAnsi="Tahoma" w:cs="Tahoma"/>
+                <w:color w:val="000000" w:themeColor="text1"/>
+                <w:sz w:val="20"/>
+                <w:szCs w:val="20"/>
+              </w:rPr>
+              <w:t>.</w:t>
+            </w:r>
+          </w:p>
+          <w:p>
+            <w:pPr>
+              <w:numPr>
+                <w:ilvl w:val="0"/>
+                <w:numId w:val="4"/>
+              </w:numPr>
+              <w:spacing w:after="0" w:line="240" w:lineRule="auto"/>
+              <w:ind w:left="1068"/>
+              <w:jc w:val="both"/>
+              <w:rPr>
+                <w:rFonts w:ascii="Tahoma" w:hAnsi="Tahoma" w:cs="Tahoma"/>
+                <w:color w:val="000000" w:themeColor="text1"/>
+                <w:sz w:val="20"/>
+                <w:szCs w:val="20"/>
+              </w:rPr>
+            </w:pPr>
+            <w:r>
+              <w:rPr>
+                <w:rFonts w:ascii="Tahoma" w:hAnsi="Tahoma" w:cs="Tahoma"/>
+                <w:color w:val="000000" w:themeColor="text1"/>
+                <w:sz w:val="20"/>
+                <w:szCs w:val="20"/>
+              </w:rPr>
+              <w:t>Sistema volta para o passo 2</w:t>
+            </w:r>
+            <w:r>
+              <w:rPr>
+                <w:rFonts w:ascii="Tahoma" w:hAnsi="Tahoma" w:cs="Tahoma"/>
+                <w:color w:val="000000" w:themeColor="text1"/>
+                <w:sz w:val="20"/>
+                <w:szCs w:val="20"/>
+              </w:rPr>
+              <w:t>.</w:t>
+            </w:r>
+          </w:p>
+          <w:p>
+            <w:pPr>
+              <w:spacing w:after="0" w:line="240" w:lineRule="auto"/>
+              <w:jc w:val="both"/>
+              <w:rPr>
+                <w:rFonts w:ascii="Tahoma" w:hAnsi="Tahoma" w:cs="Tahoma"/>
+                <w:color w:val="000000" w:themeColor="text1"/>
+                <w:sz w:val="20"/>
+                <w:szCs w:val="20"/>
+              </w:rPr>
+            </w:pPr>
+          </w:p>
+          <w:p>
+            <w:pPr>
+              <w:spacing w:after="0"/>
+              <w:rPr>
+                <w:rFonts w:ascii="Tahoma" w:hAnsi="Tahoma" w:cs="Tahoma"/>
+                <w:b/>
+                <w:color w:val="000000" w:themeColor="text1"/>
+                <w:sz w:val="20"/>
+                <w:szCs w:val="20"/>
+                <w:u w:val="single"/>
+              </w:rPr>
+            </w:pPr>
+            <w:r>
+              <w:rPr>
+                <w:rFonts w:ascii="Tahoma" w:hAnsi="Tahoma" w:cs="Tahoma"/>
+                <w:b/>
+                <w:color w:val="000000" w:themeColor="text1"/>
+                <w:sz w:val="20"/>
+                <w:szCs w:val="20"/>
+                <w:u w:val="single"/>
+              </w:rPr>
+              <w:t>11</w:t>
+            </w:r>
+            <w:r>
+              <w:rPr>
+                <w:rFonts w:ascii="Tahoma" w:hAnsi="Tahoma" w:cs="Tahoma"/>
+                <w:b/>
+                <w:color w:val="000000" w:themeColor="text1"/>
+                <w:sz w:val="20"/>
+                <w:szCs w:val="20"/>
+                <w:u w:val="single"/>
+              </w:rPr>
+              <w:t>.2</w:t>
+            </w:r>
+            <w:r>
+              <w:rPr>
+                <w:rFonts w:ascii="Tahoma" w:hAnsi="Tahoma" w:cs="Tahoma"/>
+                <w:b/>
+                <w:color w:val="000000" w:themeColor="text1"/>
+                <w:sz w:val="20"/>
+                <w:szCs w:val="20"/>
+                <w:u w:val="single"/>
+              </w:rPr>
+              <w:t xml:space="preserve">. </w:t>
+            </w:r>
+            <w:r>
+              <w:rPr>
+                <w:rFonts w:ascii="Tahoma" w:hAnsi="Tahoma" w:cs="Tahoma"/>
+                <w:b/>
+                <w:color w:val="000000" w:themeColor="text1"/>
+                <w:sz w:val="20"/>
+                <w:szCs w:val="20"/>
+                <w:u w:val="single"/>
+              </w:rPr>
+              <w:t>Dados informados são inválidos</w:t>
+            </w:r>
+          </w:p>
+          <w:p>
+            <w:pPr>
+              <w:numPr>
+                <w:ilvl w:val="0"/>
+                <w:numId w:val="16"/>
+              </w:numPr>
+              <w:spacing w:after="0" w:line="240" w:lineRule="auto"/>
+              <w:jc w:val="both"/>
+              <w:rPr>
+                <w:rFonts w:ascii="Tahoma" w:hAnsi="Tahoma" w:cs="Tahoma"/>
+                <w:color w:val="000000" w:themeColor="text1"/>
+                <w:sz w:val="20"/>
+                <w:szCs w:val="20"/>
+              </w:rPr>
+            </w:pPr>
+            <w:r>
+              <w:rPr>
+                <w:rFonts w:ascii="Tahoma" w:hAnsi="Tahoma" w:cs="Tahoma"/>
+                <w:color w:val="000000" w:themeColor="text1"/>
+                <w:sz w:val="20"/>
+                <w:szCs w:val="20"/>
+              </w:rPr>
+              <w:t>Sistema exibe mensagem</w:t>
+            </w:r>
+            <w:r>
+              <w:rPr>
+                <w:rFonts w:ascii="Tahoma" w:hAnsi="Tahoma" w:cs="Tahoma"/>
+                <w:color w:val="000000" w:themeColor="text1"/>
+                <w:sz w:val="20"/>
+                <w:szCs w:val="20"/>
+              </w:rPr>
+              <w:t xml:space="preserve"> informando </w:t>
+            </w:r>
+            <w:r>
+              <w:rPr>
+                <w:rFonts w:ascii="Tahoma" w:hAnsi="Tahoma" w:cs="Tahoma"/>
+                <w:color w:val="000000" w:themeColor="text1"/>
+                <w:sz w:val="20"/>
+                <w:szCs w:val="20"/>
+              </w:rPr>
+              <w:t>os campos que são inválidos</w:t>
+            </w:r>
+          </w:p>
+          <w:p>
+            <w:pPr>
+              <w:numPr>
+                <w:ilvl w:val="0"/>
+                <w:numId w:val="16"/>
+              </w:numPr>
+              <w:spacing w:after="0" w:line="240" w:lineRule="auto"/>
+              <w:jc w:val="both"/>
+              <w:rPr>
+                <w:rFonts w:ascii="Tahoma" w:hAnsi="Tahoma" w:cs="Tahoma"/>
+                <w:color w:val="000000" w:themeColor="text1"/>
+                <w:sz w:val="20"/>
+                <w:szCs w:val="20"/>
+              </w:rPr>
+            </w:pPr>
+            <w:r>
+              <w:rPr>
+                <w:rFonts w:ascii="Tahoma" w:hAnsi="Tahoma" w:cs="Tahoma"/>
+                <w:color w:val="000000" w:themeColor="text1"/>
+                <w:sz w:val="20"/>
+                <w:szCs w:val="20"/>
+              </w:rPr>
+              <w:t>Sistema volta para o passo 2</w:t>
+            </w:r>
+            <w:r>
+              <w:rPr>
+                <w:rFonts w:ascii="Tahoma" w:hAnsi="Tahoma" w:cs="Tahoma"/>
+                <w:color w:val="000000" w:themeColor="text1"/>
+                <w:sz w:val="20"/>
+                <w:szCs w:val="20"/>
+              </w:rPr>
+              <w:t>.</w:t>
+            </w:r>
+          </w:p>
+          <w:p>
+            <w:pPr>
+              <w:spacing w:after="0" w:line="240" w:lineRule="auto"/>
+              <w:ind w:left="1068"/>
+              <w:jc w:val="both"/>
+              <w:rPr>
+                <w:rFonts w:ascii="Tahoma" w:hAnsi="Tahoma" w:cs="Tahoma"/>
+                <w:color w:val="000000" w:themeColor="text1"/>
+                <w:sz w:val="20"/>
+                <w:szCs w:val="20"/>
+              </w:rPr>
+            </w:pPr>
+          </w:p>
+          <w:p>
+            <w:pPr>
+              <w:spacing w:after="0" w:line="240" w:lineRule="auto"/>
+              <w:ind w:left="1068"/>
+              <w:jc w:val="both"/>
+              <w:rPr>
+                <w:rFonts w:ascii="Tahoma" w:hAnsi="Tahoma" w:cs="Tahoma"/>
+                <w:color w:val="000000" w:themeColor="text1"/>
+                <w:sz w:val="20"/>
+                <w:szCs w:val="20"/>
+              </w:rPr>
+            </w:pPr>
+          </w:p>
+          <w:p>
+            <w:pPr>
+              <w:spacing w:after="0"/>
+              <w:rPr>
+                <w:rFonts w:ascii="Tahoma" w:hAnsi="Tahoma" w:cs="Tahoma"/>
+                <w:b/>
+                <w:color w:val="000000" w:themeColor="text1"/>
+                <w:sz w:val="20"/>
+                <w:szCs w:val="20"/>
+                <w:u w:val="single"/>
+              </w:rPr>
+            </w:pPr>
+            <w:r>
+              <w:rPr>
+                <w:rFonts w:ascii="Tahoma" w:hAnsi="Tahoma" w:cs="Tahoma"/>
+                <w:b/>
+                <w:color w:val="000000" w:themeColor="text1"/>
+                <w:sz w:val="20"/>
+                <w:szCs w:val="20"/>
+                <w:u w:val="single"/>
+              </w:rPr>
+              <w:t>11</w:t>
+            </w:r>
+            <w:r>
+              <w:rPr>
+                <w:rFonts w:ascii="Tahoma" w:hAnsi="Tahoma" w:cs="Tahoma"/>
+                <w:b/>
+                <w:color w:val="000000" w:themeColor="text1"/>
+                <w:sz w:val="20"/>
+                <w:szCs w:val="20"/>
+                <w:u w:val="single"/>
+              </w:rPr>
+              <w:t>.3</w:t>
+            </w:r>
+            <w:r>
+              <w:rPr>
+                <w:rFonts w:ascii="Tahoma" w:hAnsi="Tahoma" w:cs="Tahoma"/>
+                <w:b/>
+                <w:color w:val="000000" w:themeColor="text1"/>
+                <w:sz w:val="20"/>
+                <w:szCs w:val="20"/>
+                <w:u w:val="single"/>
+              </w:rPr>
+              <w:t xml:space="preserve">. </w:t>
+            </w:r>
+            <w:r>
+              <w:rPr>
+                <w:rFonts w:ascii="Tahoma" w:hAnsi="Tahoma" w:cs="Tahoma"/>
+                <w:b/>
+                <w:color w:val="000000" w:themeColor="text1"/>
+                <w:sz w:val="20"/>
+                <w:szCs w:val="20"/>
+                <w:u w:val="single"/>
+              </w:rPr>
+              <w:t>Fornecedor não selecionado</w:t>
+            </w:r>
+          </w:p>
+          <w:p>
+            <w:pPr>
+              <w:numPr>
+                <w:ilvl w:val="0"/>
+                <w:numId w:val="21"/>
+              </w:numPr>
+              <w:spacing w:after="0" w:line="240" w:lineRule="auto"/>
+              <w:jc w:val="both"/>
+              <w:rPr>
+                <w:rFonts w:ascii="Tahoma" w:hAnsi="Tahoma" w:cs="Tahoma"/>
+                <w:color w:val="000000" w:themeColor="text1"/>
+                <w:sz w:val="20"/>
+                <w:szCs w:val="20"/>
+              </w:rPr>
+            </w:pPr>
+            <w:r>
+              <w:rPr>
+                <w:rFonts w:ascii="Tahoma" w:hAnsi="Tahoma" w:cs="Tahoma"/>
+                <w:color w:val="000000" w:themeColor="text1"/>
+                <w:sz w:val="20"/>
+                <w:szCs w:val="20"/>
+              </w:rPr>
+              <w:t>Sistema exibe mensagem</w:t>
+            </w:r>
+            <w:r>
+              <w:rPr>
+                <w:rFonts w:ascii="Tahoma" w:hAnsi="Tahoma" w:cs="Tahoma"/>
+                <w:color w:val="000000" w:themeColor="text1"/>
+                <w:sz w:val="20"/>
+                <w:szCs w:val="20"/>
+              </w:rPr>
+              <w:t xml:space="preserve"> informando que o fornecedor deve ser selecionado.</w:t>
+            </w:r>
+          </w:p>
+          <w:p>
+            <w:pPr>
+              <w:numPr>
+                <w:ilvl w:val="0"/>
+                <w:numId w:val="21"/>
+              </w:numPr>
+              <w:spacing w:after="0" w:line="240" w:lineRule="auto"/>
+              <w:jc w:val="both"/>
+              <w:rPr>
+                <w:rFonts w:ascii="Tahoma" w:hAnsi="Tahoma" w:cs="Tahoma"/>
+                <w:color w:val="000000" w:themeColor="text1"/>
+                <w:sz w:val="20"/>
+                <w:szCs w:val="20"/>
+              </w:rPr>
+            </w:pPr>
+            <w:r>
+              <w:rPr>
+                <w:rFonts w:ascii="Tahoma" w:hAnsi="Tahoma" w:cs="Tahoma"/>
+                <w:color w:val="000000" w:themeColor="text1"/>
+                <w:sz w:val="20"/>
+                <w:szCs w:val="20"/>
+              </w:rPr>
+              <w:t>Sistema volta para o passo 2.</w:t>
+            </w:r>
+          </w:p>
+          <w:p>
+            <w:pPr>
+              <w:spacing w:after="0" w:line="240" w:lineRule="auto"/>
+              <w:jc w:val="both"/>
+              <w:rPr>
+                <w:rFonts w:ascii="Tahoma" w:hAnsi="Tahoma" w:cs="Tahoma"/>
+                <w:color w:val="000000" w:themeColor="text1"/>
+                <w:sz w:val="20"/>
+                <w:szCs w:val="20"/>
+              </w:rPr>
+            </w:pPr>
+          </w:p>
+          <w:p>
+            <w:pPr>
+              <w:spacing w:after="0" w:line="240" w:lineRule="auto"/>
+              <w:jc w:val="both"/>
+              <w:rPr>
+                <w:rFonts w:ascii="Tahoma" w:hAnsi="Tahoma" w:cs="Tahoma"/>
+                <w:color w:val="000000" w:themeColor="text1"/>
+                <w:sz w:val="20"/>
+                <w:szCs w:val="20"/>
+              </w:rPr>
+            </w:pPr>
+          </w:p>
+          <w:p>
+            <w:pPr>
+              <w:spacing w:after="0"/>
+              <w:rPr>
+                <w:rFonts w:ascii="Tahoma" w:hAnsi="Tahoma" w:cs="Tahoma"/>
+                <w:b/>
+                <w:color w:val="000000" w:themeColor="text1"/>
+                <w:sz w:val="20"/>
+                <w:szCs w:val="20"/>
+                <w:u w:val="single"/>
+              </w:rPr>
+            </w:pPr>
+            <w:r>
+              <w:rPr>
+                <w:rFonts w:ascii="Tahoma" w:hAnsi="Tahoma" w:cs="Tahoma"/>
+                <w:b/>
+                <w:color w:val="000000" w:themeColor="text1"/>
+                <w:sz w:val="20"/>
+                <w:szCs w:val="20"/>
+                <w:u w:val="single"/>
+              </w:rPr>
+              <w:t>12.1</w:t>
+            </w:r>
+            <w:r>
+              <w:rPr>
+                <w:rFonts w:ascii="Tahoma" w:hAnsi="Tahoma" w:cs="Tahoma"/>
+                <w:b/>
+                <w:color w:val="000000" w:themeColor="text1"/>
+                <w:sz w:val="20"/>
+                <w:szCs w:val="20"/>
+                <w:u w:val="single"/>
+              </w:rPr>
+              <w:t xml:space="preserve">. </w:t>
+            </w:r>
+            <w:r>
+              <w:rPr>
+                <w:rFonts w:ascii="Tahoma" w:hAnsi="Tahoma" w:cs="Tahoma"/>
+                <w:b/>
+                <w:color w:val="000000" w:themeColor="text1"/>
+                <w:sz w:val="20"/>
+                <w:szCs w:val="20"/>
+                <w:u w:val="single"/>
+              </w:rPr>
+              <w:t>Falha ao acessar banco de dados</w:t>
+            </w:r>
+          </w:p>
+          <w:p>
+            <w:pPr>
+              <w:numPr>
+                <w:ilvl w:val="0"/>
+                <w:numId w:val="19"/>
+              </w:numPr>
+              <w:spacing w:after="0" w:line="240" w:lineRule="auto"/>
+              <w:jc w:val="both"/>
+              <w:rPr>
+                <w:rFonts w:ascii="Tahoma" w:hAnsi="Tahoma" w:cs="Tahoma"/>
+                <w:color w:val="000000" w:themeColor="text1"/>
+                <w:sz w:val="20"/>
+                <w:szCs w:val="20"/>
+              </w:rPr>
+            </w:pPr>
+            <w:r>
+              <w:rPr>
+                <w:rFonts w:ascii="Tahoma" w:hAnsi="Tahoma" w:cs="Tahoma"/>
+                <w:color w:val="000000" w:themeColor="text1"/>
+                <w:sz w:val="20"/>
+                <w:szCs w:val="20"/>
+              </w:rPr>
+              <w:t xml:space="preserve">Sistema </w:t>
+            </w:r>
+            <w:r>
+              <w:rPr>
+                <w:rFonts w:ascii="Tahoma" w:hAnsi="Tahoma" w:cs="Tahoma"/>
+                <w:color w:val="000000" w:themeColor="text1"/>
+                <w:sz w:val="20"/>
+                <w:szCs w:val="20"/>
+              </w:rPr>
+              <w:t>exibe uma mensagem de erro com os detalhes do erro</w:t>
+            </w:r>
+          </w:p>
+          <w:p>
+            <w:pPr>
+              <w:numPr>
+                <w:ilvl w:val="0"/>
+                <w:numId w:val="19"/>
+              </w:numPr>
+              <w:spacing w:after="0" w:line="240" w:lineRule="auto"/>
+              <w:jc w:val="both"/>
+              <w:rPr>
+                <w:rFonts w:ascii="Tahoma" w:hAnsi="Tahoma" w:cs="Tahoma"/>
+                <w:color w:val="000000" w:themeColor="text1"/>
+                <w:sz w:val="20"/>
+                <w:szCs w:val="20"/>
+              </w:rPr>
+            </w:pPr>
+            <w:r>
+              <w:rPr>
+                <w:rFonts w:ascii="Tahoma" w:hAnsi="Tahoma" w:cs="Tahoma"/>
+                <w:color w:val="000000" w:themeColor="text1"/>
+                <w:sz w:val="20"/>
+                <w:szCs w:val="20"/>
+              </w:rPr>
+              <w:t xml:space="preserve">Sistema </w:t>
+            </w:r>
+            <w:r>
+              <w:rPr>
+                <w:rFonts w:ascii="Tahoma" w:hAnsi="Tahoma" w:cs="Tahoma"/>
+                <w:color w:val="000000" w:themeColor="text1"/>
+                <w:sz w:val="20"/>
+                <w:szCs w:val="20"/>
+              </w:rPr>
+              <w:t>volta para o passo 2.</w:t>
+            </w:r>
+          </w:p>
+          <w:p>
+            <w:pPr>
+              <w:spacing w:after="0" w:line="240" w:lineRule="auto"/>
+              <w:jc w:val="both"/>
+              <w:rPr>
+                <w:rFonts w:ascii="Arial" w:hAnsi="Arial" w:cs="Arial"/>
+                <w:b/>
+                <w:bCs/>
+                <w:color w:val="808080" w:themeColor="background1" w:themeShade="80"/>
+              </w:rPr>
+            </w:pPr>
+            <w:bookmarkStart w:id="0" w:name="_GoBack"/>
+            <w:bookmarkEnd w:id="0"/>
+          </w:p>
+        </w:tc>
+      </w:tr>
+      <w:tr>
+        <w:trPr>
+          <w:gridAfter w:val="1"/>
+          <w:wAfter w:w="45" w:type="dxa"/>
+        </w:trPr>
+        <w:tc>
+          <w:tcPr>
+            <w:tcW w:w="9283" w:type="dxa"/>
+            <w:gridSpan w:val="2"/>
+            <w:tcBorders>
+              <w:top w:val="single" w:sz="4" w:space="0" w:color="auto"/>
+              <w:left w:val="single" w:sz="4" w:space="0" w:color="auto"/>
+              <w:bottom w:val="single" w:sz="4" w:space="0" w:color="auto"/>
+              <w:right w:val="single" w:sz="4" w:space="0" w:color="auto"/>
+            </w:tcBorders>
+            <w:shd w:val="clear" w:color="auto" w:fill="BFBFBF" w:themeFill="background1" w:themeFillShade="BF"/>
+          </w:tcPr>
+          <w:p>
+            <w:pPr>
+              <w:pStyle w:val="Cabealho"/>
+              <w:rPr>
+                <w:rFonts w:ascii="Arial" w:hAnsi="Arial" w:cs="Arial"/>
+                <w:b/>
+                <w:bCs/>
+              </w:rPr>
+            </w:pPr>
+            <w:r>
+              <w:rPr>
+                <w:rFonts w:ascii="Arial" w:hAnsi="Arial" w:cs="Arial"/>
+                <w:b/>
+                <w:bCs/>
+              </w:rPr>
+              <w:lastRenderedPageBreak/>
               <w:t>6 – PÓS-CONDIÇÃ</w:t>
             </w:r>
             <w:r>
@@ -2001,40 +2480,564 @@
                 <w:rFonts w:ascii="Arial" w:hAnsi="Arial" w:cs="Arial"/>
                 <w:b/>
                 <w:bCs/>
+                <w:noProof/>
                 <w:color w:val="808080" w:themeColor="background1" w:themeShade="80"/>
-              </w:rPr>
-              <w:pict>
-                <v:shapetype id="_x0000_t75" coordsize="21600,21600" o:spt="75" o:preferrelative="t" path="m@4@5l@4@11@9@11@9@5xe" filled="f" stroked="f">
-                  <v:stroke joinstyle="miter"/>
-                  <v:formulas>
-                    <v:f eqn="if lineDrawn pixelLineWidth 0"/>
-                    <v:f eqn="sum @0 1 0"/>
-                    <v:f eqn="sum 0 0 @1"/>
-                    <v:f eqn="prod @2 1 2"/>
-                    <v:f eqn="prod @3 21600 pixelWidth"/>
-                    <v:f eqn="prod @3 21600 pixelHeight"/>
-                    <v:f eqn="sum @0 0 1"/>
-                    <v:f eqn="prod @6 1 2"/>
-                    <v:f eqn="prod @7 21600 pixelWidth"/>
-                    <v:f eqn="sum @8 21600 0"/>
-                    <v:f eqn="prod @7 21600 pixelHeight"/>
-                    <v:f eqn="sum @10 21600 0"/>
-                  </v:formulas>
-                  <v:path o:extrusionok="f" gradientshapeok="t" o:connecttype="rect"/>
-                  <o:lock v:ext="edit" aspectratio="t"/>
-                </v:shapetype>
-                <v:shape id="_x0000_i1025" type="#_x0000_t75" style="width:453.75pt;height:515.25pt">
-                  <v:imagedata r:id="rId7" o:title="cadastrar_produto"/>
-                </v:shape>
-              </w:pict>
-            </w:r>
+                <w:lang w:eastAsia="pt-BR"/>
+              </w:rPr>
+              <w:drawing>
+                <wp:inline distT="0" distB="0" distL="0" distR="0">
+                  <wp:extent cx="5762625" cy="6543675"/>
+                  <wp:effectExtent l="0" t="0" r="0" b="0"/>
+                  <wp:docPr id="2" name="Imagem 2" descr="Cadastrar_produtos"/>
+                  <wp:cNvGraphicFramePr>
+                    <a:graphicFrameLocks xmlns:a="http://schemas.openxmlformats.org/drawingml/2006/main" noChangeAspect="1"/>
+                  </wp:cNvGraphicFramePr>
+                  <a:graphic xmlns:a="http://schemas.openxmlformats.org/drawingml/2006/main">
+                    <a:graphicData uri="http://schemas.openxmlformats.org/drawingml/2006/picture">
+                      <pic:pic xmlns:pic="http://schemas.openxmlformats.org/drawingml/2006/picture">
+                        <pic:nvPicPr>
+                          <pic:cNvPr id="0" name="Picture 6" descr="Cadastrar_produtos"/>
+                          <pic:cNvPicPr>
+                            <a:picLocks noChangeAspect="1" noChangeArrowheads="1"/>
+                          </pic:cNvPicPr>
+                        </pic:nvPicPr>
+                        <pic:blipFill>
+                          <a:blip r:embed="rId7">
+                            <a:extLst>
+                              <a:ext uri="{28A0092B-C50C-407E-A947-70E740481C1C}">
+                                <a14:useLocalDpi xmlns:a14="http://schemas.microsoft.com/office/drawing/2010/main" val="0"/>
+                              </a:ext>
+                            </a:extLst>
+                          </a:blip>
+                          <a:srcRect/>
+                          <a:stretch>
+                            <a:fillRect/>
+                          </a:stretch>
+                        </pic:blipFill>
+                        <pic:spPr bwMode="auto">
+                          <a:xfrm>
+                            <a:off x="0" y="0"/>
+                            <a:ext cx="5762625" cy="6543675"/>
+                          </a:xfrm>
+                          <a:prstGeom prst="rect">
+                            <a:avLst/>
+                          </a:prstGeom>
+                          <a:noFill/>
+                          <a:ln>
+                            <a:noFill/>
+                          </a:ln>
+                        </pic:spPr>
+                      </pic:pic>
+                    </a:graphicData>
+                  </a:graphic>
+                </wp:inline>
+              </w:drawing>
+            </w:r>
+          </w:p>
+          <w:p>
+            <w:pPr>
+              <w:pStyle w:val="Cabealho"/>
+              <w:tabs>
+                <w:tab w:val="clear" w:pos="4252"/>
+                <w:tab w:val="clear" w:pos="8504"/>
+                <w:tab w:val="left" w:pos="395"/>
+              </w:tabs>
+              <w:jc w:val="both"/>
+              <w:rPr>
+                <w:rFonts w:ascii="Arial" w:hAnsi="Arial" w:cs="Arial"/>
+                <w:b/>
+                <w:bCs/>
+                <w:color w:val="808080" w:themeColor="background1" w:themeShade="80"/>
+              </w:rPr>
+            </w:pPr>
+          </w:p>
+          <w:p>
+            <w:pPr>
+              <w:pStyle w:val="Cabealho"/>
+              <w:tabs>
+                <w:tab w:val="clear" w:pos="4252"/>
+                <w:tab w:val="clear" w:pos="8504"/>
+                <w:tab w:val="left" w:pos="395"/>
+              </w:tabs>
+              <w:jc w:val="both"/>
+              <w:rPr>
+                <w:rFonts w:ascii="Arial" w:hAnsi="Arial" w:cs="Arial"/>
+                <w:b/>
+                <w:bCs/>
+                <w:color w:val="808080" w:themeColor="background1" w:themeShade="80"/>
+              </w:rPr>
+            </w:pPr>
+          </w:p>
+          <w:p>
+            <w:pPr>
+              <w:pStyle w:val="Cabealho"/>
+              <w:tabs>
+                <w:tab w:val="clear" w:pos="4252"/>
+                <w:tab w:val="clear" w:pos="8504"/>
+                <w:tab w:val="left" w:pos="395"/>
+              </w:tabs>
+              <w:jc w:val="both"/>
+              <w:rPr>
+                <w:rFonts w:ascii="Arial" w:hAnsi="Arial" w:cs="Arial"/>
+                <w:b/>
+                <w:bCs/>
+                <w:color w:val="808080" w:themeColor="background1" w:themeShade="80"/>
+              </w:rPr>
+            </w:pPr>
+          </w:p>
+          <w:p>
+            <w:pPr>
+              <w:pStyle w:val="Cabealho"/>
+              <w:tabs>
+                <w:tab w:val="clear" w:pos="4252"/>
+                <w:tab w:val="clear" w:pos="8504"/>
+                <w:tab w:val="left" w:pos="395"/>
+              </w:tabs>
+              <w:jc w:val="both"/>
+              <w:rPr>
+                <w:rFonts w:ascii="Arial" w:hAnsi="Arial" w:cs="Arial"/>
+                <w:b/>
+                <w:bCs/>
+                <w:color w:val="808080" w:themeColor="background1" w:themeShade="80"/>
+              </w:rPr>
+            </w:pPr>
+          </w:p>
+          <w:p>
+            <w:pPr>
+              <w:pStyle w:val="Cabealho"/>
+              <w:tabs>
+                <w:tab w:val="clear" w:pos="4252"/>
+                <w:tab w:val="clear" w:pos="8504"/>
+                <w:tab w:val="left" w:pos="395"/>
+              </w:tabs>
+              <w:jc w:val="both"/>
+              <w:rPr>
+                <w:rFonts w:ascii="Arial" w:hAnsi="Arial" w:cs="Arial"/>
+                <w:b/>
+                <w:bCs/>
+                <w:color w:val="808080" w:themeColor="background1" w:themeShade="80"/>
+              </w:rPr>
+            </w:pPr>
+          </w:p>
+          <w:p>
+            <w:pPr>
+              <w:pStyle w:val="Cabealho"/>
+              <w:tabs>
+                <w:tab w:val="clear" w:pos="4252"/>
+                <w:tab w:val="clear" w:pos="8504"/>
+                <w:tab w:val="left" w:pos="395"/>
+              </w:tabs>
+              <w:jc w:val="both"/>
+              <w:rPr>
+                <w:rFonts w:ascii="Arial" w:hAnsi="Arial" w:cs="Arial"/>
+                <w:b/>
+                <w:bCs/>
+                <w:color w:val="808080" w:themeColor="background1" w:themeShade="80"/>
+              </w:rPr>
+            </w:pPr>
+          </w:p>
+          <w:p>
+            <w:pPr>
+              <w:pStyle w:val="Cabealho"/>
+              <w:tabs>
+                <w:tab w:val="clear" w:pos="4252"/>
+                <w:tab w:val="clear" w:pos="8504"/>
+                <w:tab w:val="left" w:pos="395"/>
+              </w:tabs>
+              <w:jc w:val="both"/>
+              <w:rPr>
+                <w:rFonts w:ascii="Arial" w:hAnsi="Arial" w:cs="Arial"/>
+                <w:b/>
+                <w:bCs/>
+                <w:color w:val="808080" w:themeColor="background1" w:themeShade="80"/>
+              </w:rPr>
+            </w:pPr>
+          </w:p>
+          <w:p>
+            <w:pPr>
+              <w:pStyle w:val="Cabealho"/>
+              <w:tabs>
+                <w:tab w:val="clear" w:pos="4252"/>
+                <w:tab w:val="clear" w:pos="8504"/>
+                <w:tab w:val="left" w:pos="395"/>
+              </w:tabs>
+              <w:jc w:val="both"/>
+              <w:rPr>
+                <w:rFonts w:ascii="Arial" w:hAnsi="Arial" w:cs="Arial"/>
+                <w:b/>
+                <w:bCs/>
+                <w:color w:val="808080" w:themeColor="background1" w:themeShade="80"/>
+              </w:rPr>
+            </w:pPr>
+          </w:p>
+          <w:p>
+            <w:pPr>
+              <w:pStyle w:val="Cabealho"/>
+              <w:tabs>
+                <w:tab w:val="clear" w:pos="4252"/>
+                <w:tab w:val="clear" w:pos="8504"/>
+                <w:tab w:val="left" w:pos="395"/>
+              </w:tabs>
+              <w:jc w:val="both"/>
+              <w:rPr>
+                <w:rFonts w:ascii="Arial" w:hAnsi="Arial" w:cs="Arial"/>
+                <w:b/>
+                <w:bCs/>
+                <w:color w:val="808080" w:themeColor="background1" w:themeShade="80"/>
+              </w:rPr>
+            </w:pPr>
+          </w:p>
+          <w:p>
+            <w:pPr>
+              <w:pStyle w:val="Cabealho"/>
+              <w:tabs>
+                <w:tab w:val="clear" w:pos="4252"/>
+                <w:tab w:val="clear" w:pos="8504"/>
+                <w:tab w:val="left" w:pos="395"/>
+              </w:tabs>
+              <w:jc w:val="both"/>
+              <w:rPr>
+                <w:rFonts w:ascii="Arial" w:hAnsi="Arial" w:cs="Arial"/>
+                <w:b/>
+                <w:bCs/>
+                <w:color w:val="808080" w:themeColor="background1" w:themeShade="80"/>
+              </w:rPr>
+            </w:pPr>
+          </w:p>
+          <w:p>
+            <w:pPr>
+              <w:pStyle w:val="Cabealho"/>
+              <w:tabs>
+                <w:tab w:val="clear" w:pos="4252"/>
+                <w:tab w:val="clear" w:pos="8504"/>
+                <w:tab w:val="left" w:pos="395"/>
+              </w:tabs>
+              <w:jc w:val="both"/>
+              <w:rPr>
+                <w:rFonts w:ascii="Arial" w:hAnsi="Arial" w:cs="Arial"/>
+                <w:b/>
+                <w:bCs/>
+                <w:color w:val="808080" w:themeColor="background1" w:themeShade="80"/>
+              </w:rPr>
+            </w:pPr>
+          </w:p>
+          <w:p>
+            <w:pPr>
+              <w:pStyle w:val="Cabealho"/>
+              <w:tabs>
+                <w:tab w:val="clear" w:pos="4252"/>
+                <w:tab w:val="clear" w:pos="8504"/>
+                <w:tab w:val="left" w:pos="395"/>
+              </w:tabs>
+              <w:jc w:val="both"/>
+              <w:rPr>
+                <w:rFonts w:ascii="Arial" w:hAnsi="Arial" w:cs="Arial"/>
+                <w:b/>
+                <w:bCs/>
+                <w:color w:val="808080" w:themeColor="background1" w:themeShade="80"/>
+              </w:rPr>
+            </w:pPr>
+          </w:p>
+          <w:p>
+            <w:pPr>
+              <w:pStyle w:val="Cabealho"/>
+              <w:tabs>
+                <w:tab w:val="clear" w:pos="4252"/>
+                <w:tab w:val="clear" w:pos="8504"/>
+                <w:tab w:val="left" w:pos="395"/>
+              </w:tabs>
+              <w:jc w:val="both"/>
+              <w:rPr>
+                <w:rFonts w:ascii="Arial" w:hAnsi="Arial" w:cs="Arial"/>
+                <w:b/>
+                <w:bCs/>
+                <w:color w:val="808080" w:themeColor="background1" w:themeShade="80"/>
+              </w:rPr>
+            </w:pPr>
+          </w:p>
+          <w:p>
+            <w:pPr>
+              <w:pStyle w:val="Cabealho"/>
+              <w:tabs>
+                <w:tab w:val="clear" w:pos="4252"/>
+                <w:tab w:val="clear" w:pos="8504"/>
+                <w:tab w:val="left" w:pos="395"/>
+              </w:tabs>
+              <w:jc w:val="both"/>
+              <w:rPr>
+                <w:rFonts w:ascii="Arial" w:hAnsi="Arial" w:cs="Arial"/>
+                <w:b/>
+                <w:bCs/>
+                <w:color w:val="808080" w:themeColor="background1" w:themeShade="80"/>
+              </w:rPr>
+            </w:pPr>
+            <w:r>
+              <w:rPr>
+                <w:rFonts w:ascii="Tahoma" w:hAnsi="Tahoma" w:cs="Tahoma"/>
+                <w:noProof/>
+                <w:sz w:val="20"/>
+                <w:szCs w:val="20"/>
+                <w:lang w:eastAsia="pt-BR"/>
+              </w:rPr>
+              <w:drawing>
+                <wp:inline distT="0" distB="0" distL="0" distR="0">
+                  <wp:extent cx="5762625" cy="6543675"/>
+                  <wp:effectExtent l="0" t="0" r="0" b="0"/>
+                  <wp:docPr id="3" name="Imagem 3" descr="C:\Users\Lucas\AppData\Local\Microsoft\Windows\INetCache\Content.Word\Consultar fornecedor [produto].png"/>
+                  <wp:cNvGraphicFramePr>
+                    <a:graphicFrameLocks xmlns:a="http://schemas.openxmlformats.org/drawingml/2006/main" noChangeAspect="1"/>
+                  </wp:cNvGraphicFramePr>
+                  <a:graphic xmlns:a="http://schemas.openxmlformats.org/drawingml/2006/main">
+                    <a:graphicData uri="http://schemas.openxmlformats.org/drawingml/2006/picture">
+                      <pic:pic xmlns:pic="http://schemas.openxmlformats.org/drawingml/2006/picture">
+                        <pic:nvPicPr>
+                          <pic:cNvPr id="0" name="Picture 8" descr="C:\Users\Lucas\AppData\Local\Microsoft\Windows\INetCache\Content.Word\Consultar fornecedor [produto].png"/>
+                          <pic:cNvPicPr>
+                            <a:picLocks noChangeAspect="1" noChangeArrowheads="1"/>
+                          </pic:cNvPicPr>
+                        </pic:nvPicPr>
+                        <pic:blipFill>
+                          <a:blip r:embed="rId8">
+                            <a:extLst>
+                              <a:ext uri="{28A0092B-C50C-407E-A947-70E740481C1C}">
+                                <a14:useLocalDpi xmlns:a14="http://schemas.microsoft.com/office/drawing/2010/main" val="0"/>
+                              </a:ext>
+                            </a:extLst>
+                          </a:blip>
+                          <a:srcRect/>
+                          <a:stretch>
+                            <a:fillRect/>
+                          </a:stretch>
+                        </pic:blipFill>
+                        <pic:spPr bwMode="auto">
+                          <a:xfrm>
+                            <a:off x="0" y="0"/>
+                            <a:ext cx="5762625" cy="6543675"/>
+                          </a:xfrm>
+                          <a:prstGeom prst="rect">
+                            <a:avLst/>
+                          </a:prstGeom>
+                          <a:noFill/>
+                          <a:ln>
+                            <a:noFill/>
+                          </a:ln>
+                        </pic:spPr>
+                      </pic:pic>
+                    </a:graphicData>
+                  </a:graphic>
+                </wp:inline>
+              </w:drawing>
+            </w:r>
+          </w:p>
+          <w:p>
+            <w:pPr>
+              <w:pStyle w:val="Cabealho"/>
+              <w:tabs>
+                <w:tab w:val="clear" w:pos="4252"/>
+                <w:tab w:val="clear" w:pos="8504"/>
+                <w:tab w:val="left" w:pos="395"/>
+              </w:tabs>
+              <w:jc w:val="both"/>
+              <w:rPr>
+                <w:rFonts w:ascii="Arial" w:hAnsi="Arial" w:cs="Arial"/>
+                <w:b/>
+                <w:bCs/>
+                <w:color w:val="808080" w:themeColor="background1" w:themeShade="80"/>
+              </w:rPr>
+            </w:pPr>
+          </w:p>
+          <w:p>
+            <w:pPr>
+              <w:pStyle w:val="Cabealho"/>
+              <w:tabs>
+                <w:tab w:val="clear" w:pos="4252"/>
+                <w:tab w:val="clear" w:pos="8504"/>
+                <w:tab w:val="left" w:pos="395"/>
+              </w:tabs>
+              <w:jc w:val="both"/>
+              <w:rPr>
+                <w:rFonts w:ascii="Arial" w:hAnsi="Arial" w:cs="Arial"/>
+                <w:b/>
+                <w:bCs/>
+                <w:color w:val="808080" w:themeColor="background1" w:themeShade="80"/>
+              </w:rPr>
+            </w:pPr>
+          </w:p>
+          <w:p>
+            <w:pPr>
+              <w:pStyle w:val="Cabealho"/>
+              <w:tabs>
+                <w:tab w:val="clear" w:pos="4252"/>
+                <w:tab w:val="clear" w:pos="8504"/>
+                <w:tab w:val="left" w:pos="395"/>
+              </w:tabs>
+              <w:jc w:val="both"/>
+              <w:rPr>
+                <w:rFonts w:ascii="Arial" w:hAnsi="Arial" w:cs="Arial"/>
+                <w:b/>
+                <w:bCs/>
+                <w:color w:val="808080" w:themeColor="background1" w:themeShade="80"/>
+              </w:rPr>
+            </w:pPr>
+          </w:p>
+          <w:p>
+            <w:pPr>
+              <w:pStyle w:val="Cabealho"/>
+              <w:tabs>
+                <w:tab w:val="clear" w:pos="4252"/>
+                <w:tab w:val="clear" w:pos="8504"/>
+                <w:tab w:val="left" w:pos="395"/>
+              </w:tabs>
+              <w:jc w:val="both"/>
+              <w:rPr>
+                <w:rFonts w:ascii="Arial" w:hAnsi="Arial" w:cs="Arial"/>
+                <w:b/>
+                <w:bCs/>
+                <w:color w:val="808080" w:themeColor="background1" w:themeShade="80"/>
+              </w:rPr>
+            </w:pPr>
+          </w:p>
+          <w:p>
+            <w:pPr>
+              <w:pStyle w:val="Cabealho"/>
+              <w:tabs>
+                <w:tab w:val="clear" w:pos="4252"/>
+                <w:tab w:val="clear" w:pos="8504"/>
+                <w:tab w:val="left" w:pos="395"/>
+              </w:tabs>
+              <w:jc w:val="both"/>
+              <w:rPr>
+                <w:rFonts w:ascii="Arial" w:hAnsi="Arial" w:cs="Arial"/>
+                <w:b/>
+                <w:bCs/>
+                <w:color w:val="808080" w:themeColor="background1" w:themeShade="80"/>
+              </w:rPr>
+            </w:pPr>
+          </w:p>
+          <w:p>
+            <w:pPr>
+              <w:pStyle w:val="Cabealho"/>
+              <w:tabs>
+                <w:tab w:val="clear" w:pos="4252"/>
+                <w:tab w:val="clear" w:pos="8504"/>
+                <w:tab w:val="left" w:pos="395"/>
+              </w:tabs>
+              <w:jc w:val="both"/>
+              <w:rPr>
+                <w:rFonts w:ascii="Arial" w:hAnsi="Arial" w:cs="Arial"/>
+                <w:b/>
+                <w:bCs/>
+                <w:color w:val="808080" w:themeColor="background1" w:themeShade="80"/>
+              </w:rPr>
+            </w:pPr>
+          </w:p>
+          <w:p>
+            <w:pPr>
+              <w:pStyle w:val="Cabealho"/>
+              <w:tabs>
+                <w:tab w:val="clear" w:pos="4252"/>
+                <w:tab w:val="clear" w:pos="8504"/>
+                <w:tab w:val="left" w:pos="395"/>
+              </w:tabs>
+              <w:jc w:val="both"/>
+              <w:rPr>
+                <w:rFonts w:ascii="Arial" w:hAnsi="Arial" w:cs="Arial"/>
+                <w:b/>
+                <w:bCs/>
+                <w:color w:val="808080" w:themeColor="background1" w:themeShade="80"/>
+              </w:rPr>
+            </w:pPr>
+          </w:p>
+          <w:p>
+            <w:pPr>
+              <w:pStyle w:val="Cabealho"/>
+              <w:tabs>
+                <w:tab w:val="clear" w:pos="4252"/>
+                <w:tab w:val="clear" w:pos="8504"/>
+                <w:tab w:val="left" w:pos="395"/>
+              </w:tabs>
+              <w:jc w:val="both"/>
+              <w:rPr>
+                <w:rFonts w:ascii="Arial" w:hAnsi="Arial" w:cs="Arial"/>
+                <w:b/>
+                <w:bCs/>
+                <w:color w:val="808080" w:themeColor="background1" w:themeShade="80"/>
+              </w:rPr>
+            </w:pPr>
+          </w:p>
+          <w:p>
+            <w:pPr>
+              <w:pStyle w:val="Cabealho"/>
+              <w:tabs>
+                <w:tab w:val="clear" w:pos="4252"/>
+                <w:tab w:val="clear" w:pos="8504"/>
+                <w:tab w:val="left" w:pos="395"/>
+              </w:tabs>
+              <w:jc w:val="both"/>
+              <w:rPr>
+                <w:rFonts w:ascii="Arial" w:hAnsi="Arial" w:cs="Arial"/>
+                <w:b/>
+                <w:bCs/>
+                <w:color w:val="808080" w:themeColor="background1" w:themeShade="80"/>
+              </w:rPr>
+            </w:pPr>
+          </w:p>
+          <w:p>
+            <w:pPr>
+              <w:pStyle w:val="Cabealho"/>
+              <w:tabs>
+                <w:tab w:val="clear" w:pos="4252"/>
+                <w:tab w:val="clear" w:pos="8504"/>
+                <w:tab w:val="left" w:pos="395"/>
+              </w:tabs>
+              <w:jc w:val="both"/>
+              <w:rPr>
+                <w:rFonts w:ascii="Arial" w:hAnsi="Arial" w:cs="Arial"/>
+                <w:b/>
+                <w:bCs/>
+                <w:color w:val="808080" w:themeColor="background1" w:themeShade="80"/>
+              </w:rPr>
+            </w:pPr>
+          </w:p>
+          <w:p>
+            <w:pPr>
+              <w:pStyle w:val="Cabealho"/>
+              <w:tabs>
+                <w:tab w:val="clear" w:pos="4252"/>
+                <w:tab w:val="clear" w:pos="8504"/>
+                <w:tab w:val="left" w:pos="395"/>
+              </w:tabs>
+              <w:jc w:val="both"/>
+              <w:rPr>
+                <w:rFonts w:ascii="Arial" w:hAnsi="Arial" w:cs="Arial"/>
+                <w:b/>
+                <w:bCs/>
+                <w:color w:val="808080" w:themeColor="background1" w:themeShade="80"/>
+              </w:rPr>
+            </w:pPr>
+          </w:p>
+          <w:p>
+            <w:pPr>
+              <w:pStyle w:val="Cabealho"/>
+              <w:tabs>
+                <w:tab w:val="clear" w:pos="4252"/>
+                <w:tab w:val="clear" w:pos="8504"/>
+                <w:tab w:val="left" w:pos="395"/>
+              </w:tabs>
+              <w:jc w:val="both"/>
+              <w:rPr>
+                <w:rFonts w:ascii="Arial" w:hAnsi="Arial" w:cs="Arial"/>
+                <w:b/>
+                <w:bCs/>
+                <w:color w:val="808080" w:themeColor="background1" w:themeShade="80"/>
+              </w:rPr>
+            </w:pPr>
           </w:p>
         </w:tc>
       </w:tr>
     </w:tbl>
     <w:p>
       <w:pPr>
-        <w:pStyle w:val="Cabealho"/>
         <w:rPr>
           <w:rFonts w:ascii="Tahoma" w:hAnsi="Tahoma" w:cs="Tahoma"/>
           <w:sz w:val="20"/>
@@ -2050,14 +3053,6 @@
           <w:szCs w:val="20"/>
         </w:rPr>
       </w:pPr>
-      <w:r>
-        <w:rPr>
-          <w:rFonts w:ascii="Tahoma" w:hAnsi="Tahoma" w:cs="Tahoma"/>
-          <w:sz w:val="20"/>
-          <w:szCs w:val="20"/>
-        </w:rPr>
-        <w:br w:type="page"/>
-      </w:r>
     </w:p>
     <w:tbl>
       <w:tblPr>
@@ -2107,7 +3102,6 @@
                 <w:b/>
                 <w:bCs/>
               </w:rPr>
-              <w:lastRenderedPageBreak/>
               <w:t xml:space="preserve">9 </w:t>
             </w:r>
             <w:r>
@@ -2207,8 +3201,27 @@
                 <w:color w:val="808080" w:themeColor="background1" w:themeShade="80"/>
               </w:rPr>
               <w:pict>
-                <v:shape id="_x0000_i1026" type="#_x0000_t75" style="width:453pt;height:275.25pt">
-                  <v:imagedata r:id="rId8" o:title="Cadastrar produto"/>
+                <v:shapetype id="_x0000_t75" coordsize="21600,21600" o:spt="75" o:preferrelative="t" path="m@4@5l@4@11@9@11@9@5xe" filled="f" stroked="f">
+                  <v:stroke joinstyle="miter"/>
+                  <v:formulas>
+                    <v:f eqn="if lineDrawn pixelLineWidth 0"/>
+                    <v:f eqn="sum @0 1 0"/>
+                    <v:f eqn="sum 0 0 @1"/>
+                    <v:f eqn="prod @2 1 2"/>
+                    <v:f eqn="prod @3 21600 pixelWidth"/>
+                    <v:f eqn="prod @3 21600 pixelHeight"/>
+                    <v:f eqn="sum @0 0 1"/>
+                    <v:f eqn="prod @6 1 2"/>
+                    <v:f eqn="prod @7 21600 pixelWidth"/>
+                    <v:f eqn="sum @8 21600 0"/>
+                    <v:f eqn="prod @7 21600 pixelHeight"/>
+                    <v:f eqn="sum @10 21600 0"/>
+                  </v:formulas>
+                  <v:path o:extrusionok="f" gradientshapeok="t" o:connecttype="rect"/>
+                  <o:lock v:ext="edit" aspectratio="t"/>
+                </v:shapetype>
+                <v:shape id="_x0000_i1025" type="#_x0000_t75" style="width:453pt;height:374.25pt">
+                  <v:imagedata r:id="rId9" o:title="Cadastrar produto"/>
                 </v:shape>
               </w:pict>
             </w:r>
@@ -2245,8 +3258,8 @@
     </w:p>
     <w:p/>
     <w:sectPr>
-      <w:headerReference w:type="default" r:id="rId9"/>
-      <w:footerReference w:type="default" r:id="rId10"/>
+      <w:headerReference w:type="default" r:id="rId10"/>
+      <w:footerReference w:type="default" r:id="rId11"/>
       <w:pgSz w:w="11906" w:h="16838"/>
       <w:pgMar w:top="1134" w:right="1134" w:bottom="1134" w:left="1701" w:header="709" w:footer="709" w:gutter="0"/>
       <w:cols w:space="708"/>
@@ -3169,6 +4182,122 @@
     </w:lvl>
   </w:abstractNum>
   <w:abstractNum w:abstractNumId="6">
+    <w:nsid w:val="1B652B29"/>
+    <w:multiLevelType w:val="hybridMultilevel"/>
+    <w:tmpl w:val="3918AEEC"/>
+    <w:lvl w:ilvl="0" w:tplc="A664E4B0">
+      <w:start w:val="1"/>
+      <w:numFmt w:val="decimal"/>
+      <w:lvlText w:val="%1."/>
+      <w:lvlJc w:val="left"/>
+      <w:pPr>
+        <w:tabs>
+          <w:tab w:val="num" w:pos="1068"/>
+        </w:tabs>
+        <w:ind w:left="1068" w:hanging="360"/>
+      </w:pPr>
+      <w:rPr>
+        <w:rFonts w:hint="default"/>
+      </w:rPr>
+    </w:lvl>
+    <w:lvl w:ilvl="1" w:tplc="04160019" w:tentative="1">
+      <w:start w:val="1"/>
+      <w:numFmt w:val="lowerLetter"/>
+      <w:lvlText w:val="%2."/>
+      <w:lvlJc w:val="left"/>
+      <w:pPr>
+        <w:tabs>
+          <w:tab w:val="num" w:pos="2148"/>
+        </w:tabs>
+        <w:ind w:left="2148" w:hanging="360"/>
+      </w:pPr>
+    </w:lvl>
+    <w:lvl w:ilvl="2" w:tplc="0416001B" w:tentative="1">
+      <w:start w:val="1"/>
+      <w:numFmt w:val="lowerRoman"/>
+      <w:lvlText w:val="%3."/>
+      <w:lvlJc w:val="right"/>
+      <w:pPr>
+        <w:tabs>
+          <w:tab w:val="num" w:pos="2868"/>
+        </w:tabs>
+        <w:ind w:left="2868" w:hanging="180"/>
+      </w:pPr>
+    </w:lvl>
+    <w:lvl w:ilvl="3" w:tplc="0416000F" w:tentative="1">
+      <w:start w:val="1"/>
+      <w:numFmt w:val="decimal"/>
+      <w:lvlText w:val="%4."/>
+      <w:lvlJc w:val="left"/>
+      <w:pPr>
+        <w:tabs>
+          <w:tab w:val="num" w:pos="3588"/>
+        </w:tabs>
+        <w:ind w:left="3588" w:hanging="360"/>
+      </w:pPr>
+    </w:lvl>
+    <w:lvl w:ilvl="4" w:tplc="04160019" w:tentative="1">
+      <w:start w:val="1"/>
+      <w:numFmt w:val="lowerLetter"/>
+      <w:lvlText w:val="%5."/>
+      <w:lvlJc w:val="left"/>
+      <w:pPr>
+        <w:tabs>
+          <w:tab w:val="num" w:pos="4308"/>
+        </w:tabs>
+        <w:ind w:left="4308" w:hanging="360"/>
+      </w:pPr>
+    </w:lvl>
+    <w:lvl w:ilvl="5" w:tplc="0416001B" w:tentative="1">
+      <w:start w:val="1"/>
+      <w:numFmt w:val="lowerRoman"/>
+      <w:lvlText w:val="%6."/>
+      <w:lvlJc w:val="right"/>
+      <w:pPr>
+        <w:tabs>
+          <w:tab w:val="num" w:pos="5028"/>
+        </w:tabs>
+        <w:ind w:left="5028" w:hanging="180"/>
+      </w:pPr>
+    </w:lvl>
+    <w:lvl w:ilvl="6" w:tplc="0416000F" w:tentative="1">
+      <w:start w:val="1"/>
+      <w:numFmt w:val="decimal"/>
+      <w:lvlText w:val="%7."/>
+      <w:lvlJc w:val="left"/>
+      <w:pPr>
+        <w:tabs>
+          <w:tab w:val="num" w:pos="5748"/>
+        </w:tabs>
+        <w:ind w:left="5748" w:hanging="360"/>
+      </w:pPr>
+    </w:lvl>
+    <w:lvl w:ilvl="7" w:tplc="04160019" w:tentative="1">
+      <w:start w:val="1"/>
+      <w:numFmt w:val="lowerLetter"/>
+      <w:lvlText w:val="%8."/>
+      <w:lvlJc w:val="left"/>
+      <w:pPr>
+        <w:tabs>
+          <w:tab w:val="num" w:pos="6468"/>
+        </w:tabs>
+        <w:ind w:left="6468" w:hanging="360"/>
+      </w:pPr>
+    </w:lvl>
+    <w:lvl w:ilvl="8" w:tplc="0416001B" w:tentative="1">
+      <w:start w:val="1"/>
+      <w:numFmt w:val="lowerRoman"/>
+      <w:lvlText w:val="%9."/>
+      <w:lvlJc w:val="right"/>
+      <w:pPr>
+        <w:tabs>
+          <w:tab w:val="num" w:pos="7188"/>
+        </w:tabs>
+        <w:ind w:left="7188" w:hanging="180"/>
+      </w:pPr>
+    </w:lvl>
+  </w:abstractNum>
+  <w:abstractNum w:abstractNumId="7">
     <w:nsid w:val="22070EF0"/>
     <w:multiLevelType w:val="hybridMultilevel"/>
     <w:tmpl w:val="57E42760"/>
@@ -3281,7 +4410,7 @@
       </w:pPr>
     </w:lvl>
   </w:abstractNum>
-  <w:abstractNum w:abstractNumId="7">
+  <w:abstractNum w:abstractNumId="8">
     <w:nsid w:val="30403BD8"/>
     <w:multiLevelType w:val="hybridMultilevel"/>
     <w:tmpl w:val="2FE242CE"/>
@@ -3394,7 +4523,7 @@
       </w:pPr>
     </w:lvl>
   </w:abstractNum>
-  <w:abstractNum w:abstractNumId="8">
+  <w:abstractNum w:abstractNumId="9">
     <w:nsid w:val="30416D8A"/>
     <w:multiLevelType w:val="hybridMultilevel"/>
     <w:tmpl w:val="17BCCE04"/>
@@ -3507,7 +4636,7 @@
       </w:pPr>
     </w:lvl>
   </w:abstractNum>
-  <w:abstractNum w:abstractNumId="9">
+  <w:abstractNum w:abstractNumId="10">
     <w:nsid w:val="30FE4DD4"/>
     <w:multiLevelType w:val="multilevel"/>
     <w:tmpl w:val="87B25294"/>
@@ -3648,7 +4777,7 @@
       </w:rPr>
     </w:lvl>
   </w:abstractNum>
-  <w:abstractNum w:abstractNumId="10">
+  <w:abstractNum w:abstractNumId="11">
     <w:nsid w:val="325D5A96"/>
     <w:multiLevelType w:val="hybridMultilevel"/>
     <w:tmpl w:val="C16CD8A4"/>
@@ -3764,7 +4893,7 @@
       </w:pPr>
     </w:lvl>
   </w:abstractNum>
-  <w:abstractNum w:abstractNumId="11">
+  <w:abstractNum w:abstractNumId="12">
     <w:nsid w:val="34224413"/>
     <w:multiLevelType w:val="hybridMultilevel"/>
     <w:tmpl w:val="0A78113E"/>
@@ -3877,7 +5006,123 @@
       </w:pPr>
     </w:lvl>
   </w:abstractNum>
-  <w:abstractNum w:abstractNumId="12">
+  <w:abstractNum w:abstractNumId="13">
+    <w:nsid w:val="35037437"/>
+    <w:multiLevelType w:val="hybridMultilevel"/>
+    <w:tmpl w:val="3918AEEC"/>
+    <w:lvl w:ilvl="0" w:tplc="A664E4B0">
+      <w:start w:val="1"/>
+      <w:numFmt w:val="decimal"/>
+      <w:lvlText w:val="%1."/>
+      <w:lvlJc w:val="left"/>
+      <w:pPr>
+        <w:tabs>
+          <w:tab w:val="num" w:pos="1068"/>
+        </w:tabs>
+        <w:ind w:left="1068" w:hanging="360"/>
+      </w:pPr>
+      <w:rPr>
+        <w:rFonts w:hint="default"/>
+      </w:rPr>
+    </w:lvl>
+    <w:lvl w:ilvl="1" w:tplc="04160019" w:tentative="1">
+      <w:start w:val="1"/>
+      <w:numFmt w:val="lowerLetter"/>
+      <w:lvlText w:val="%2."/>
+      <w:lvlJc w:val="left"/>
+      <w:pPr>
+        <w:tabs>
+          <w:tab w:val="num" w:pos="2148"/>
+        </w:tabs>
+        <w:ind w:left="2148" w:hanging="360"/>
+      </w:pPr>
+    </w:lvl>
+    <w:lvl w:ilvl="2" w:tplc="0416001B" w:tentative="1">
+      <w:start w:val="1"/>
+      <w:numFmt w:val="lowerRoman"/>
+      <w:lvlText w:val="%3."/>
+      <w:lvlJc w:val="right"/>
+      <w:pPr>
+        <w:tabs>
+          <w:tab w:val="num" w:pos="2868"/>
+        </w:tabs>
+        <w:ind w:left="2868" w:hanging="180"/>
+      </w:pPr>
+    </w:lvl>
+    <w:lvl w:ilvl="3" w:tplc="0416000F" w:tentative="1">
+      <w:start w:val="1"/>
+      <w:numFmt w:val="decimal"/>
+      <w:lvlText w:val="%4."/>
+      <w:lvlJc w:val="left"/>
+      <w:pPr>
+        <w:tabs>
+          <w:tab w:val="num" w:pos="3588"/>
+        </w:tabs>
+        <w:ind w:left="3588" w:hanging="360"/>
+      </w:pPr>
+    </w:lvl>
+    <w:lvl w:ilvl="4" w:tplc="04160019" w:tentative="1">
+      <w:start w:val="1"/>
+      <w:numFmt w:val="lowerLetter"/>
+      <w:lvlText w:val="%5."/>
+      <w:lvlJc w:val="left"/>
+      <w:pPr>
+        <w:tabs>
+          <w:tab w:val="num" w:pos="4308"/>
+        </w:tabs>
+        <w:ind w:left="4308" w:hanging="360"/>
+      </w:pPr>
+    </w:lvl>
+    <w:lvl w:ilvl="5" w:tplc="0416001B" w:tentative="1">
+      <w:start w:val="1"/>
+      <w:numFmt w:val="lowerRoman"/>
+      <w:lvlText w:val="%6."/>
+      <w:lvlJc w:val="right"/>
+      <w:pPr>
+        <w:tabs>
+          <w:tab w:val="num" w:pos="5028"/>
+        </w:tabs>
+        <w:ind w:left="5028" w:hanging="180"/>
+      </w:pPr>
+    </w:lvl>
+    <w:lvl w:ilvl="6" w:tplc="0416000F" w:tentative="1">
+      <w:start w:val="1"/>
+      <w:numFmt w:val="decimal"/>
+      <w:lvlText w:val="%7."/>
+      <w:lvlJc w:val="left"/>
+      <w:pPr>
+        <w:tabs>
+          <w:tab w:val="num" w:pos="5748"/>
+        </w:tabs>
+        <w:ind w:left="5748" w:hanging="360"/>
+      </w:pPr>
+    </w:lvl>
+    <w:lvl w:ilvl="7" w:tplc="04160019" w:tentative="1">
+      <w:start w:val="1"/>
+      <w:numFmt w:val="lowerLetter"/>
+      <w:lvlText w:val="%8."/>
+      <w:lvlJc w:val="left"/>
+      <w:pPr>
+        <w:tabs>
+          <w:tab w:val="num" w:pos="6468"/>
+        </w:tabs>
+        <w:ind w:left="6468" w:hanging="360"/>
+      </w:pPr>
+    </w:lvl>
+    <w:lvl w:ilvl="8" w:tplc="0416001B" w:tentative="1">
+      <w:start w:val="1"/>
+      <w:numFmt w:val="lowerRoman"/>
+      <w:lvlText w:val="%9."/>
+      <w:lvlJc w:val="right"/>
+      <w:pPr>
+        <w:tabs>
+          <w:tab w:val="num" w:pos="7188"/>
+        </w:tabs>
+        <w:ind w:left="7188" w:hanging="180"/>
+      </w:pPr>
+    </w:lvl>
+  </w:abstractNum>
+  <w:abstractNum w:abstractNumId="14">
     <w:nsid w:val="593A6171"/>
     <w:multiLevelType w:val="hybridMultilevel"/>
     <w:tmpl w:val="0706E332"/>
@@ -3990,7 +5235,7 @@
       </w:rPr>
     </w:lvl>
   </w:abstractNum>
-  <w:abstractNum w:abstractNumId="13">
+  <w:abstractNum w:abstractNumId="15">
     <w:nsid w:val="5B10346E"/>
     <w:multiLevelType w:val="hybridMultilevel"/>
     <w:tmpl w:val="3918AEEC"/>
@@ -4106,7 +5351,7 @@
       </w:pPr>
     </w:lvl>
   </w:abstractNum>
-  <w:abstractNum w:abstractNumId="14">
+  <w:abstractNum w:abstractNumId="16">
     <w:nsid w:val="5ED72295"/>
     <w:multiLevelType w:val="hybridMultilevel"/>
     <w:tmpl w:val="5C28D4EA"/>
@@ -4219,7 +5464,7 @@
       </w:pPr>
     </w:lvl>
   </w:abstractNum>
-  <w:abstractNum w:abstractNumId="15">
+  <w:abstractNum w:abstractNumId="17">
     <w:nsid w:val="61442CD6"/>
     <w:multiLevelType w:val="hybridMultilevel"/>
     <w:tmpl w:val="988CBF16"/>
@@ -4332,7 +5577,7 @@
       </w:pPr>
     </w:lvl>
   </w:abstractNum>
-  <w:abstractNum w:abstractNumId="16">
+  <w:abstractNum w:abstractNumId="18">
     <w:nsid w:val="679B7D64"/>
     <w:multiLevelType w:val="hybridMultilevel"/>
     <w:tmpl w:val="C1E89636"/>
@@ -4445,7 +5690,7 @@
       </w:pPr>
     </w:lvl>
   </w:abstractNum>
-  <w:abstractNum w:abstractNumId="17">
+  <w:abstractNum w:abstractNumId="19">
     <w:nsid w:val="69552F4A"/>
     <w:multiLevelType w:val="hybridMultilevel"/>
     <w:tmpl w:val="3918AEEC"/>
@@ -4561,7 +5806,7 @@
       </w:pPr>
     </w:lvl>
   </w:abstractNum>
-  <w:abstractNum w:abstractNumId="18">
+  <w:abstractNum w:abstractNumId="20">
     <w:nsid w:val="75BD2C86"/>
     <w:multiLevelType w:val="hybridMultilevel"/>
     <w:tmpl w:val="DBE6A54C"/>
@@ -4674,7 +5919,7 @@
       </w:pPr>
     </w:lvl>
   </w:abstractNum>
-  <w:abstractNum w:abstractNumId="19">
+  <w:abstractNum w:abstractNumId="21">
     <w:nsid w:val="7E7D42F0"/>
     <w:multiLevelType w:val="hybridMultilevel"/>
     <w:tmpl w:val="3918AEEC"/>
@@ -4791,7 +6036,7 @@
     </w:lvl>
   </w:abstractNum>
   <w:num w:numId="1">
-    <w:abstractNumId w:val="9"/>
+    <w:abstractNumId w:val="10"/>
   </w:num>
   <w:num w:numId="2">
     <w:abstractNumId w:val="2"/>
@@ -4800,55 +6045,61 @@
     <w:abstractNumId w:val="3"/>
   </w:num>
   <w:num w:numId="4">
-    <w:abstractNumId w:val="14"/>
+    <w:abstractNumId w:val="16"/>
   </w:num>
   <w:num w:numId="5">
-    <w:abstractNumId w:val="15"/>
+    <w:abstractNumId w:val="17"/>
   </w:num>
   <w:num w:numId="6">
-    <w:abstractNumId w:val="11"/>
+    <w:abstractNumId w:val="12"/>
   </w:num>
   <w:num w:numId="7">
-    <w:abstractNumId w:val="16"/>
+    <w:abstractNumId w:val="18"/>
   </w:num>
   <w:num w:numId="8">
-    <w:abstractNumId w:val="6"/>
+    <w:abstractNumId w:val="7"/>
   </w:num>
   <w:num w:numId="9">
     <w:abstractNumId w:val="0"/>
   </w:num>
   <w:num w:numId="10">
-    <w:abstractNumId w:val="7"/>
+    <w:abstractNumId w:val="8"/>
   </w:num>
   <w:num w:numId="11">
-    <w:abstractNumId w:val="8"/>
+    <w:abstractNumId w:val="9"/>
   </w:num>
   <w:num w:numId="12">
-    <w:abstractNumId w:val="18"/>
+    <w:abstractNumId w:val="20"/>
   </w:num>
   <w:num w:numId="13">
     <w:abstractNumId w:val="4"/>
   </w:num>
   <w:num w:numId="14">
-    <w:abstractNumId w:val="12"/>
+    <w:abstractNumId w:val="14"/>
   </w:num>
   <w:num w:numId="15">
     <w:abstractNumId w:val="1"/>
   </w:num>
   <w:num w:numId="16">
-    <w:abstractNumId w:val="13"/>
+    <w:abstractNumId w:val="15"/>
   </w:num>
   <w:num w:numId="17">
     <w:abstractNumId w:val="5"/>
   </w:num>
   <w:num w:numId="18">
-    <w:abstractNumId w:val="10"/>
+    <w:abstractNumId w:val="11"/>
   </w:num>
   <w:num w:numId="19">
-    <w:abstractNumId w:val="17"/>
+    <w:abstractNumId w:val="19"/>
   </w:num>
   <w:num w:numId="20">
-    <w:abstractNumId w:val="19"/>
+    <w:abstractNumId w:val="21"/>
+  </w:num>
+  <w:num w:numId="21">
+    <w:abstractNumId w:val="13"/>
+  </w:num>
+  <w:num w:numId="22">
+    <w:abstractNumId w:val="6"/>
   </w:num>
 </w:numbering>
 </file>

</xml_diff>

<commit_message>
Inclusão dos casos de teste
</commit_message>
<xml_diff>
--- a/4.3 Caso de Uso - UC-41 Cadastrar produto.docx
+++ b/4.3 Caso de Uso - UC-41 Cadastrar produto.docx
@@ -53,7 +53,7 @@
                 <w:rFonts w:ascii="Arial" w:hAnsi="Arial" w:cs="Arial"/>
                 <w:b/>
               </w:rPr>
-              <w:t>ID</w:t>
+              <w:t>D</w:t>
             </w:r>
           </w:p>
         </w:tc>
@@ -367,6 +367,8 @@
               </w:rPr>
               <w:t>Não se aplica.</w:t>
             </w:r>
+            <w:bookmarkStart w:id="0" w:name="_GoBack"/>
+            <w:bookmarkEnd w:id="0"/>
           </w:p>
           <w:p>
             <w:pPr>
@@ -2208,18 +2210,7 @@
                 <w:szCs w:val="20"/>
                 <w:u w:val="single"/>
               </w:rPr>
-              <w:t xml:space="preserve">Erro </w:t>
-            </w:r>
-            <w:r>
-              <w:rPr>
-                <w:rFonts w:ascii="Tahoma" w:hAnsi="Tahoma" w:cs="Tahoma"/>
-                <w:b/>
-                <w:color w:val="000000" w:themeColor="text1"/>
-                <w:sz w:val="20"/>
-                <w:szCs w:val="20"/>
-                <w:u w:val="single"/>
-              </w:rPr>
-              <w:t>ao acessar banco de dados</w:t>
+              <w:t>Erro ao acessar banco de dados</w:t>
             </w:r>
           </w:p>
           <w:p>
@@ -2827,8 +2818,8 @@
                   <v:path o:extrusionok="f" gradientshapeok="t" o:connecttype="rect"/>
                   <o:lock v:ext="edit" aspectratio="t"/>
                 </v:shapetype>
-                <v:shape id="_x0000_i1026" type="#_x0000_t75" style="width:453.75pt;height:515.25pt">
-                  <v:imagedata r:id="rId7" o:title="Cadastrar_produtos"/>
+                <v:shape id="_x0000_i1025" type="#_x0000_t75" style="width:453.75pt;height:525.75pt">
+                  <v:imagedata r:id="rId7" o:title="Cadasrtrar produto"/>
                 </v:shape>
               </w:pict>
             </w:r>
@@ -3070,19 +3061,16 @@
                 <w:color w:val="808080" w:themeColor="background1" w:themeShade="80"/>
               </w:rPr>
             </w:pPr>
-            <w:bookmarkStart w:id="0" w:name="_GoBack"/>
-            <w:bookmarkEnd w:id="0"/>
-            <w:r>
-              <w:rPr>
-                <w:rFonts w:ascii="Tahoma" w:hAnsi="Tahoma" w:cs="Tahoma"/>
-                <w:noProof/>
-                <w:sz w:val="20"/>
-                <w:szCs w:val="20"/>
-                <w:lang w:eastAsia="pt-BR"/>
+            <w:r>
+              <w:rPr>
+                <w:rFonts w:ascii="Arial" w:hAnsi="Arial" w:cs="Arial"/>
+                <w:b/>
+                <w:bCs/>
+                <w:color w:val="808080" w:themeColor="background1" w:themeShade="80"/>
               </w:rPr>
               <w:pict>
-                <v:shape id="_x0000_i1027" type="#_x0000_t75" style="width:453.75pt;height:515.25pt">
-                  <v:imagedata r:id="rId8" o:title="Consultar_fornecedor"/>
+                <v:shape id="_x0000_i1026" type="#_x0000_t75" style="width:453.75pt;height:515.25pt">
+                  <v:imagedata r:id="rId8" o:title="consultar_fornecedor_produto"/>
                 </v:shape>
               </w:pict>
             </w:r>
@@ -3293,46 +3281,6 @@
           </w:p>
         </w:tc>
       </w:tr>
-    </w:tbl>
-    <w:p>
-      <w:pPr>
-        <w:rPr>
-          <w:rFonts w:ascii="Tahoma" w:hAnsi="Tahoma" w:cs="Tahoma"/>
-          <w:sz w:val="20"/>
-          <w:szCs w:val="20"/>
-        </w:rPr>
-      </w:pPr>
-    </w:p>
-    <w:p>
-      <w:pPr>
-        <w:rPr>
-          <w:rFonts w:ascii="Tahoma" w:hAnsi="Tahoma" w:cs="Tahoma"/>
-          <w:sz w:val="20"/>
-          <w:szCs w:val="20"/>
-        </w:rPr>
-      </w:pPr>
-    </w:p>
-    <w:tbl>
-      <w:tblPr>
-        <w:tblW w:w="0" w:type="auto"/>
-        <w:tblInd w:w="-72" w:type="dxa"/>
-        <w:tblBorders>
-          <w:top w:val="single" w:sz="4" w:space="0" w:color="auto"/>
-          <w:left w:val="single" w:sz="4" w:space="0" w:color="auto"/>
-          <w:bottom w:val="single" w:sz="4" w:space="0" w:color="auto"/>
-          <w:right w:val="single" w:sz="4" w:space="0" w:color="auto"/>
-          <w:insideH w:val="single" w:sz="4" w:space="0" w:color="auto"/>
-          <w:insideV w:val="single" w:sz="4" w:space="0" w:color="auto"/>
-        </w:tblBorders>
-        <w:tblCellMar>
-          <w:left w:w="70" w:type="dxa"/>
-          <w:right w:w="70" w:type="dxa"/>
-        </w:tblCellMar>
-        <w:tblLook w:val="0000" w:firstRow="0" w:lastRow="0" w:firstColumn="0" w:lastColumn="0" w:noHBand="0" w:noVBand="0"/>
-      </w:tblPr>
-      <w:tblGrid>
-        <w:gridCol w:w="9283"/>
-      </w:tblGrid>
       <w:tr>
         <w:tc>
           <w:tcPr>
@@ -3360,6 +3308,7 @@
                 <w:b/>
                 <w:bCs/>
               </w:rPr>
+              <w:lastRenderedPageBreak/>
               <w:t xml:space="preserve">9 </w:t>
             </w:r>
             <w:r>
@@ -3376,16 +3325,7 @@
                 <w:b/>
                 <w:bCs/>
               </w:rPr>
-              <w:t xml:space="preserve">DIAGRAMA </w:t>
-            </w:r>
-            <w:proofErr w:type="gramStart"/>
-            <w:r>
-              <w:rPr>
-                <w:rFonts w:ascii="Arial" w:hAnsi="Arial" w:cs="Arial"/>
-                <w:b/>
-                <w:bCs/>
-              </w:rPr>
-              <w:t xml:space="preserve">DE </w:t>
+              <w:t xml:space="preserve">DIAGRAMA DE </w:t>
             </w:r>
             <w:r>
               <w:rPr>
@@ -3403,7 +3343,6 @@
               </w:rPr>
               <w:t>SEQUÊNCIA</w:t>
             </w:r>
-            <w:proofErr w:type="gramEnd"/>
           </w:p>
         </w:tc>
       </w:tr>
@@ -3459,7 +3398,7 @@
                 <w:color w:val="808080" w:themeColor="background1" w:themeShade="80"/>
               </w:rPr>
               <w:pict>
-                <v:shape id="_x0000_i1025" type="#_x0000_t75" style="width:453pt;height:516.75pt">
+                <v:shape id="_x0000_i1027" type="#_x0000_t75" style="width:453pt;height:516.75pt">
                   <v:imagedata r:id="rId9" o:title="Cadastrar_produto_Diagrama"/>
                 </v:shape>
               </w:pict>

</xml_diff>

<commit_message>
Correções nos diagramas e protótipos
</commit_message>
<xml_diff>
--- a/4.3 Caso de Uso - UC-41 Cadastrar produto.docx
+++ b/4.3 Caso de Uso - UC-41 Cadastrar produto.docx
@@ -367,8 +367,6 @@
               </w:rPr>
               <w:t>Não se aplica.</w:t>
             </w:r>
-            <w:bookmarkStart w:id="0" w:name="_GoBack"/>
-            <w:bookmarkEnd w:id="0"/>
           </w:p>
           <w:p>
             <w:pPr>
@@ -2818,8 +2816,8 @@
                   <v:path o:extrusionok="f" gradientshapeok="t" o:connecttype="rect"/>
                   <o:lock v:ext="edit" aspectratio="t"/>
                 </v:shapetype>
-                <v:shape id="_x0000_i1025" type="#_x0000_t75" style="width:453.75pt;height:525.75pt">
-                  <v:imagedata r:id="rId7" o:title="Cadasrtrar produto"/>
+                <v:shape id="_x0000_i1025" type="#_x0000_t75" style="width:453.75pt;height:519.75pt">
+                  <v:imagedata r:id="rId7" o:title="Cadastrar produto"/>
                 </v:shape>
               </w:pict>
             </w:r>
@@ -3044,6 +3042,19 @@
                 <w:color w:val="808080" w:themeColor="background1" w:themeShade="80"/>
               </w:rPr>
             </w:pPr>
+            <w:r>
+              <w:rPr>
+                <w:rFonts w:ascii="Arial" w:hAnsi="Arial" w:cs="Arial"/>
+                <w:b/>
+                <w:bCs/>
+                <w:color w:val="808080" w:themeColor="background1" w:themeShade="80"/>
+              </w:rPr>
+              <w:pict>
+                <v:shape id="_x0000_i1027" type="#_x0000_t75" style="width:453.75pt;height:515.25pt">
+                  <v:imagedata r:id="rId8" o:title="Consultar_fornecedor"/>
+                </v:shape>
+              </w:pict>
+            </w:r>
           </w:p>
           <w:p>
             <w:pPr>
@@ -3061,19 +3072,6 @@
                 <w:color w:val="808080" w:themeColor="background1" w:themeShade="80"/>
               </w:rPr>
             </w:pPr>
-            <w:r>
-              <w:rPr>
-                <w:rFonts w:ascii="Arial" w:hAnsi="Arial" w:cs="Arial"/>
-                <w:b/>
-                <w:bCs/>
-                <w:color w:val="808080" w:themeColor="background1" w:themeShade="80"/>
-              </w:rPr>
-              <w:pict>
-                <v:shape id="_x0000_i1026" type="#_x0000_t75" style="width:453.75pt;height:515.25pt">
-                  <v:imagedata r:id="rId8" o:title="consultar_fornecedor_produto"/>
-                </v:shape>
-              </w:pict>
-            </w:r>
           </w:p>
           <w:p>
             <w:pPr>
@@ -3261,6 +3259,8 @@
                 <w:color w:val="808080" w:themeColor="background1" w:themeShade="80"/>
               </w:rPr>
             </w:pPr>
+            <w:bookmarkStart w:id="0" w:name="_GoBack"/>
+            <w:bookmarkEnd w:id="0"/>
           </w:p>
           <w:p>
             <w:pPr>
@@ -3398,7 +3398,7 @@
                 <w:color w:val="808080" w:themeColor="background1" w:themeShade="80"/>
               </w:rPr>
               <w:pict>
-                <v:shape id="_x0000_i1027" type="#_x0000_t75" style="width:453pt;height:516.75pt">
+                <v:shape id="_x0000_i1026" type="#_x0000_t75" style="width:453pt;height:516.75pt">
                   <v:imagedata r:id="rId9" o:title="Cadastrar_produto_Diagrama"/>
                 </v:shape>
               </w:pict>

</xml_diff>

<commit_message>
Atualização dos casos de uso (Adequação do portela)
</commit_message>
<xml_diff>
--- a/4.3 Caso de Uso - UC-41 Cadastrar produto.docx
+++ b/4.3 Caso de Uso - UC-41 Cadastrar produto.docx
@@ -668,7 +668,7 @@
                 <w:sz w:val="20"/>
                 <w:szCs w:val="20"/>
               </w:rPr>
-              <w:t xml:space="preserve">. </w:t>
+              <w:t>. [3.1]</w:t>
             </w:r>
           </w:p>
           <w:p>
@@ -1392,6 +1392,90 @@
                 <w:szCs w:val="20"/>
                 <w:u w:val="single"/>
               </w:rPr>
+              <w:t>3.1</w:t>
+            </w:r>
+            <w:r>
+              <w:rPr>
+                <w:rFonts w:ascii="Tahoma" w:hAnsi="Tahoma" w:cs="Tahoma"/>
+                <w:b/>
+                <w:color w:val="000000" w:themeColor="text1"/>
+                <w:sz w:val="20"/>
+                <w:szCs w:val="20"/>
+                <w:u w:val="single"/>
+              </w:rPr>
+              <w:t xml:space="preserve">. </w:t>
+            </w:r>
+            <w:r>
+              <w:rPr>
+                <w:rFonts w:ascii="Tahoma" w:hAnsi="Tahoma" w:cs="Tahoma"/>
+                <w:b/>
+                <w:color w:val="000000" w:themeColor="text1"/>
+                <w:sz w:val="20"/>
+                <w:szCs w:val="20"/>
+                <w:u w:val="single"/>
+              </w:rPr>
+              <w:t>Ator preenche o código do fornecedor manualmente</w:t>
+            </w:r>
+          </w:p>
+          <w:p>
+            <w:pPr>
+              <w:numPr>
+                <w:ilvl w:val="0"/>
+                <w:numId w:val="25"/>
+              </w:numPr>
+              <w:spacing w:after="0" w:line="240" w:lineRule="auto"/>
+              <w:jc w:val="both"/>
+              <w:rPr>
+                <w:rFonts w:ascii="Tahoma" w:hAnsi="Tahoma" w:cs="Tahoma"/>
+                <w:color w:val="000000" w:themeColor="text1"/>
+                <w:sz w:val="20"/>
+                <w:szCs w:val="20"/>
+              </w:rPr>
+            </w:pPr>
+            <w:r>
+              <w:rPr>
+                <w:rFonts w:ascii="Tahoma" w:hAnsi="Tahoma" w:cs="Tahoma"/>
+                <w:color w:val="000000" w:themeColor="text1"/>
+                <w:sz w:val="20"/>
+                <w:szCs w:val="20"/>
+              </w:rPr>
+              <w:t>Sistema procede para o passo 10 do cenário principal.</w:t>
+            </w:r>
+          </w:p>
+          <w:p>
+            <w:pPr>
+              <w:spacing w:after="0"/>
+              <w:rPr>
+                <w:rFonts w:ascii="Tahoma" w:hAnsi="Tahoma" w:cs="Tahoma"/>
+                <w:b/>
+                <w:color w:val="000000" w:themeColor="text1"/>
+                <w:sz w:val="20"/>
+                <w:szCs w:val="20"/>
+                <w:u w:val="single"/>
+              </w:rPr>
+            </w:pPr>
+          </w:p>
+          <w:p>
+            <w:pPr>
+              <w:spacing w:after="0"/>
+              <w:rPr>
+                <w:rFonts w:ascii="Tahoma" w:hAnsi="Tahoma" w:cs="Tahoma"/>
+                <w:b/>
+                <w:color w:val="000000" w:themeColor="text1"/>
+                <w:sz w:val="20"/>
+                <w:szCs w:val="20"/>
+                <w:u w:val="single"/>
+              </w:rPr>
+            </w:pPr>
+            <w:r>
+              <w:rPr>
+                <w:rFonts w:ascii="Tahoma" w:hAnsi="Tahoma" w:cs="Tahoma"/>
+                <w:b/>
+                <w:color w:val="000000" w:themeColor="text1"/>
+                <w:sz w:val="20"/>
+                <w:szCs w:val="20"/>
+                <w:u w:val="single"/>
+              </w:rPr>
               <w:t>5.</w:t>
             </w:r>
             <w:r>
@@ -1872,6 +1956,54 @@
           </w:p>
           <w:p>
             <w:pPr>
+              <w:spacing w:after="0" w:line="240" w:lineRule="auto"/>
+              <w:jc w:val="both"/>
+              <w:rPr>
+                <w:rFonts w:ascii="Tahoma" w:hAnsi="Tahoma" w:cs="Tahoma"/>
+                <w:color w:val="000000" w:themeColor="text1"/>
+                <w:sz w:val="20"/>
+                <w:szCs w:val="20"/>
+              </w:rPr>
+            </w:pPr>
+          </w:p>
+          <w:p>
+            <w:pPr>
+              <w:spacing w:after="0" w:line="240" w:lineRule="auto"/>
+              <w:jc w:val="both"/>
+              <w:rPr>
+                <w:rFonts w:ascii="Tahoma" w:hAnsi="Tahoma" w:cs="Tahoma"/>
+                <w:color w:val="000000" w:themeColor="text1"/>
+                <w:sz w:val="20"/>
+                <w:szCs w:val="20"/>
+              </w:rPr>
+            </w:pPr>
+          </w:p>
+          <w:p>
+            <w:pPr>
+              <w:spacing w:after="0" w:line="240" w:lineRule="auto"/>
+              <w:jc w:val="both"/>
+              <w:rPr>
+                <w:rFonts w:ascii="Tahoma" w:hAnsi="Tahoma" w:cs="Tahoma"/>
+                <w:color w:val="000000" w:themeColor="text1"/>
+                <w:sz w:val="20"/>
+                <w:szCs w:val="20"/>
+              </w:rPr>
+            </w:pPr>
+          </w:p>
+          <w:p>
+            <w:pPr>
+              <w:spacing w:after="0" w:line="240" w:lineRule="auto"/>
+              <w:jc w:val="both"/>
+              <w:rPr>
+                <w:rFonts w:ascii="Tahoma" w:hAnsi="Tahoma" w:cs="Tahoma"/>
+                <w:color w:val="000000" w:themeColor="text1"/>
+                <w:sz w:val="20"/>
+                <w:szCs w:val="20"/>
+              </w:rPr>
+            </w:pPr>
+          </w:p>
+          <w:p>
+            <w:pPr>
               <w:spacing w:after="0"/>
               <w:rPr>
                 <w:rFonts w:ascii="Tahoma" w:hAnsi="Tahoma" w:cs="Tahoma"/>
@@ -1983,46 +2115,6 @@
               </w:rPr>
               <w:t>Sistema volta para o passo 2.</w:t>
             </w:r>
-          </w:p>
-          <w:p>
-            <w:pPr>
-              <w:spacing w:after="0" w:line="240" w:lineRule="auto"/>
-              <w:jc w:val="both"/>
-              <w:rPr>
-                <w:rFonts w:ascii="Tahoma" w:hAnsi="Tahoma" w:cs="Tahoma"/>
-                <w:color w:val="000000" w:themeColor="text1"/>
-                <w:sz w:val="20"/>
-                <w:szCs w:val="20"/>
-              </w:rPr>
-            </w:pPr>
-          </w:p>
-          <w:p>
-            <w:pPr>
-              <w:spacing w:after="0" w:line="240" w:lineRule="auto"/>
-              <w:ind w:left="1068"/>
-              <w:jc w:val="both"/>
-              <w:rPr>
-                <w:rFonts w:ascii="Tahoma" w:hAnsi="Tahoma" w:cs="Tahoma"/>
-                <w:b/>
-                <w:color w:val="000000" w:themeColor="text1"/>
-                <w:sz w:val="20"/>
-                <w:szCs w:val="20"/>
-                <w:u w:val="single"/>
-              </w:rPr>
-            </w:pPr>
-          </w:p>
-          <w:p>
-            <w:pPr>
-              <w:spacing w:after="0" w:line="240" w:lineRule="auto"/>
-              <w:ind w:left="1068"/>
-              <w:jc w:val="both"/>
-              <w:rPr>
-                <w:rFonts w:ascii="Tahoma" w:hAnsi="Tahoma" w:cs="Tahoma"/>
-                <w:color w:val="000000" w:themeColor="text1"/>
-                <w:sz w:val="20"/>
-                <w:szCs w:val="20"/>
-              </w:rPr>
-            </w:pPr>
           </w:p>
           <w:p>
             <w:pPr>
@@ -2816,8 +2908,8 @@
                   <v:path o:extrusionok="f" gradientshapeok="t" o:connecttype="rect"/>
                   <o:lock v:ext="edit" aspectratio="t"/>
                 </v:shapetype>
-                <v:shape id="_x0000_i1025" type="#_x0000_t75" style="width:453.75pt;height:519.75pt">
-                  <v:imagedata r:id="rId7" o:title="Cadastrar produto"/>
+                <v:shape id="_x0000_i1026" type="#_x0000_t75" style="width:453pt;height:517.5pt">
+                  <v:imagedata r:id="rId7" o:title="Cadastrar_produtos"/>
                 </v:shape>
               </w:pict>
             </w:r>
@@ -3042,19 +3134,6 @@
                 <w:color w:val="808080" w:themeColor="background1" w:themeShade="80"/>
               </w:rPr>
             </w:pPr>
-            <w:r>
-              <w:rPr>
-                <w:rFonts w:ascii="Arial" w:hAnsi="Arial" w:cs="Arial"/>
-                <w:b/>
-                <w:bCs/>
-                <w:color w:val="808080" w:themeColor="background1" w:themeShade="80"/>
-              </w:rPr>
-              <w:pict>
-                <v:shape id="_x0000_i1027" type="#_x0000_t75" style="width:453.75pt;height:515.25pt">
-                  <v:imagedata r:id="rId8" o:title="Consultar_fornecedor"/>
-                </v:shape>
-              </w:pict>
-            </w:r>
           </w:p>
           <w:p>
             <w:pPr>
@@ -3072,6 +3151,8 @@
                 <w:color w:val="808080" w:themeColor="background1" w:themeShade="80"/>
               </w:rPr>
             </w:pPr>
+            <w:bookmarkStart w:id="0" w:name="_GoBack"/>
+            <w:bookmarkEnd w:id="0"/>
           </w:p>
           <w:p>
             <w:pPr>
@@ -3089,198 +3170,50 @@
                 <w:color w:val="808080" w:themeColor="background1" w:themeShade="80"/>
               </w:rPr>
             </w:pPr>
-          </w:p>
-          <w:p>
-            <w:pPr>
-              <w:pStyle w:val="Cabealho"/>
-              <w:tabs>
-                <w:tab w:val="clear" w:pos="4252"/>
-                <w:tab w:val="clear" w:pos="8504"/>
-                <w:tab w:val="left" w:pos="395"/>
-              </w:tabs>
-              <w:jc w:val="both"/>
+            <w:r>
               <w:rPr>
                 <w:rFonts w:ascii="Arial" w:hAnsi="Arial" w:cs="Arial"/>
                 <w:b/>
                 <w:bCs/>
                 <w:color w:val="808080" w:themeColor="background1" w:themeShade="80"/>
               </w:rPr>
-            </w:pPr>
-          </w:p>
-          <w:p>
-            <w:pPr>
-              <w:pStyle w:val="Cabealho"/>
-              <w:tabs>
-                <w:tab w:val="clear" w:pos="4252"/>
-                <w:tab w:val="clear" w:pos="8504"/>
-                <w:tab w:val="left" w:pos="395"/>
-              </w:tabs>
-              <w:jc w:val="both"/>
-              <w:rPr>
-                <w:rFonts w:ascii="Arial" w:hAnsi="Arial" w:cs="Arial"/>
-                <w:b/>
-                <w:bCs/>
-                <w:color w:val="808080" w:themeColor="background1" w:themeShade="80"/>
-              </w:rPr>
-            </w:pPr>
-          </w:p>
-          <w:p>
-            <w:pPr>
-              <w:pStyle w:val="Cabealho"/>
-              <w:tabs>
-                <w:tab w:val="clear" w:pos="4252"/>
-                <w:tab w:val="clear" w:pos="8504"/>
-                <w:tab w:val="left" w:pos="395"/>
-              </w:tabs>
-              <w:jc w:val="both"/>
-              <w:rPr>
-                <w:rFonts w:ascii="Arial" w:hAnsi="Arial" w:cs="Arial"/>
-                <w:b/>
-                <w:bCs/>
-                <w:color w:val="808080" w:themeColor="background1" w:themeShade="80"/>
-              </w:rPr>
-            </w:pPr>
-          </w:p>
-          <w:p>
-            <w:pPr>
-              <w:pStyle w:val="Cabealho"/>
-              <w:tabs>
-                <w:tab w:val="clear" w:pos="4252"/>
-                <w:tab w:val="clear" w:pos="8504"/>
-                <w:tab w:val="left" w:pos="395"/>
-              </w:tabs>
-              <w:jc w:val="both"/>
-              <w:rPr>
-                <w:rFonts w:ascii="Arial" w:hAnsi="Arial" w:cs="Arial"/>
-                <w:b/>
-                <w:bCs/>
-                <w:color w:val="808080" w:themeColor="background1" w:themeShade="80"/>
-              </w:rPr>
-            </w:pPr>
-          </w:p>
-          <w:p>
-            <w:pPr>
-              <w:pStyle w:val="Cabealho"/>
-              <w:tabs>
-                <w:tab w:val="clear" w:pos="4252"/>
-                <w:tab w:val="clear" w:pos="8504"/>
-                <w:tab w:val="left" w:pos="395"/>
-              </w:tabs>
-              <w:jc w:val="both"/>
-              <w:rPr>
-                <w:rFonts w:ascii="Arial" w:hAnsi="Arial" w:cs="Arial"/>
-                <w:b/>
-                <w:bCs/>
-                <w:color w:val="808080" w:themeColor="background1" w:themeShade="80"/>
-              </w:rPr>
-            </w:pPr>
-          </w:p>
-          <w:p>
-            <w:pPr>
-              <w:pStyle w:val="Cabealho"/>
-              <w:tabs>
-                <w:tab w:val="clear" w:pos="4252"/>
-                <w:tab w:val="clear" w:pos="8504"/>
-                <w:tab w:val="left" w:pos="395"/>
-              </w:tabs>
-              <w:jc w:val="both"/>
-              <w:rPr>
-                <w:rFonts w:ascii="Arial" w:hAnsi="Arial" w:cs="Arial"/>
-                <w:b/>
-                <w:bCs/>
-                <w:color w:val="808080" w:themeColor="background1" w:themeShade="80"/>
-              </w:rPr>
-            </w:pPr>
-          </w:p>
-          <w:p>
-            <w:pPr>
-              <w:pStyle w:val="Cabealho"/>
-              <w:tabs>
-                <w:tab w:val="clear" w:pos="4252"/>
-                <w:tab w:val="clear" w:pos="8504"/>
-                <w:tab w:val="left" w:pos="395"/>
-              </w:tabs>
-              <w:jc w:val="both"/>
-              <w:rPr>
-                <w:rFonts w:ascii="Arial" w:hAnsi="Arial" w:cs="Arial"/>
-                <w:b/>
-                <w:bCs/>
-                <w:color w:val="808080" w:themeColor="background1" w:themeShade="80"/>
-              </w:rPr>
-            </w:pPr>
-          </w:p>
-          <w:p>
-            <w:pPr>
-              <w:pStyle w:val="Cabealho"/>
-              <w:tabs>
-                <w:tab w:val="clear" w:pos="4252"/>
-                <w:tab w:val="clear" w:pos="8504"/>
-                <w:tab w:val="left" w:pos="395"/>
-              </w:tabs>
-              <w:jc w:val="both"/>
-              <w:rPr>
-                <w:rFonts w:ascii="Arial" w:hAnsi="Arial" w:cs="Arial"/>
-                <w:b/>
-                <w:bCs/>
-                <w:color w:val="808080" w:themeColor="background1" w:themeShade="80"/>
-              </w:rPr>
-            </w:pPr>
-          </w:p>
-          <w:p>
-            <w:pPr>
-              <w:pStyle w:val="Cabealho"/>
-              <w:tabs>
-                <w:tab w:val="clear" w:pos="4252"/>
-                <w:tab w:val="clear" w:pos="8504"/>
-                <w:tab w:val="left" w:pos="395"/>
-              </w:tabs>
-              <w:jc w:val="both"/>
-              <w:rPr>
-                <w:rFonts w:ascii="Arial" w:hAnsi="Arial" w:cs="Arial"/>
-                <w:b/>
-                <w:bCs/>
-                <w:color w:val="808080" w:themeColor="background1" w:themeShade="80"/>
-              </w:rPr>
-            </w:pPr>
-          </w:p>
-          <w:p>
-            <w:pPr>
-              <w:pStyle w:val="Cabealho"/>
-              <w:tabs>
-                <w:tab w:val="clear" w:pos="4252"/>
-                <w:tab w:val="clear" w:pos="8504"/>
-                <w:tab w:val="left" w:pos="395"/>
-              </w:tabs>
-              <w:jc w:val="both"/>
-              <w:rPr>
-                <w:rFonts w:ascii="Arial" w:hAnsi="Arial" w:cs="Arial"/>
-                <w:b/>
-                <w:bCs/>
-                <w:color w:val="808080" w:themeColor="background1" w:themeShade="80"/>
-              </w:rPr>
-            </w:pPr>
-            <w:bookmarkStart w:id="0" w:name="_GoBack"/>
-            <w:bookmarkEnd w:id="0"/>
-          </w:p>
-          <w:p>
-            <w:pPr>
-              <w:pStyle w:val="Cabealho"/>
-              <w:tabs>
-                <w:tab w:val="clear" w:pos="4252"/>
-                <w:tab w:val="clear" w:pos="8504"/>
-                <w:tab w:val="left" w:pos="395"/>
-              </w:tabs>
-              <w:jc w:val="both"/>
-              <w:rPr>
-                <w:rFonts w:ascii="Arial" w:hAnsi="Arial" w:cs="Arial"/>
-                <w:b/>
-                <w:bCs/>
-                <w:color w:val="808080" w:themeColor="background1" w:themeShade="80"/>
-              </w:rPr>
-            </w:pPr>
+              <w:pict>
+                <v:shape id="_x0000_i1027" type="#_x0000_t75" style="width:453pt;height:517.5pt">
+                  <v:imagedata r:id="rId8" o:title="Consultar_fornecedor"/>
+                </v:shape>
+              </w:pict>
+            </w:r>
           </w:p>
         </w:tc>
       </w:tr>
+    </w:tbl>
+    <w:p/>
+    <w:p/>
+    <w:p/>
+    <w:p/>
+    <w:p/>
+    <w:p/>
+    <w:tbl>
+      <w:tblPr>
+        <w:tblW w:w="0" w:type="auto"/>
+        <w:tblInd w:w="-72" w:type="dxa"/>
+        <w:tblBorders>
+          <w:top w:val="single" w:sz="4" w:space="0" w:color="auto"/>
+          <w:left w:val="single" w:sz="4" w:space="0" w:color="auto"/>
+          <w:bottom w:val="single" w:sz="4" w:space="0" w:color="auto"/>
+          <w:right w:val="single" w:sz="4" w:space="0" w:color="auto"/>
+          <w:insideH w:val="single" w:sz="4" w:space="0" w:color="auto"/>
+          <w:insideV w:val="single" w:sz="4" w:space="0" w:color="auto"/>
+        </w:tblBorders>
+        <w:tblCellMar>
+          <w:left w:w="70" w:type="dxa"/>
+          <w:right w:w="70" w:type="dxa"/>
+        </w:tblCellMar>
+        <w:tblLook w:val="0000" w:firstRow="0" w:lastRow="0" w:firstColumn="0" w:lastColumn="0" w:noHBand="0" w:noVBand="0"/>
+      </w:tblPr>
+      <w:tblGrid>
+        <w:gridCol w:w="9283"/>
+      </w:tblGrid>
       <w:tr>
         <w:tc>
           <w:tcPr>
@@ -3325,7 +3258,16 @@
                 <w:b/>
                 <w:bCs/>
               </w:rPr>
-              <w:t xml:space="preserve">DIAGRAMA DE </w:t>
+              <w:t xml:space="preserve">DIAGRAMA </w:t>
+            </w:r>
+            <w:proofErr w:type="gramStart"/>
+            <w:r>
+              <w:rPr>
+                <w:rFonts w:ascii="Arial" w:hAnsi="Arial" w:cs="Arial"/>
+                <w:b/>
+                <w:bCs/>
+              </w:rPr>
+              <w:t xml:space="preserve">DE </w:t>
             </w:r>
             <w:r>
               <w:rPr>
@@ -3343,6 +3285,7 @@
               </w:rPr>
               <w:t>SEQUÊNCIA</w:t>
             </w:r>
+            <w:proofErr w:type="gramEnd"/>
           </w:p>
         </w:tc>
       </w:tr>
@@ -3398,7 +3341,7 @@
                 <w:color w:val="808080" w:themeColor="background1" w:themeShade="80"/>
               </w:rPr>
               <w:pict>
-                <v:shape id="_x0000_i1026" type="#_x0000_t75" style="width:453pt;height:516.75pt">
+                <v:shape id="_x0000_i1025" type="#_x0000_t75" style="width:453pt;height:516.75pt">
                   <v:imagedata r:id="rId9" o:title="Cadastrar_produto_Diagrama"/>
                 </v:shape>
               </w:pict>
@@ -4589,6 +4532,122 @@
     </w:lvl>
   </w:abstractNum>
   <w:abstractNum w:abstractNumId="8">
+    <w:nsid w:val="25F555E4"/>
+    <w:multiLevelType w:val="hybridMultilevel"/>
+    <w:tmpl w:val="3918AEEC"/>
+    <w:lvl w:ilvl="0" w:tplc="A664E4B0">
+      <w:start w:val="1"/>
+      <w:numFmt w:val="decimal"/>
+      <w:lvlText w:val="%1."/>
+      <w:lvlJc w:val="left"/>
+      <w:pPr>
+        <w:tabs>
+          <w:tab w:val="num" w:pos="1068"/>
+        </w:tabs>
+        <w:ind w:left="1068" w:hanging="360"/>
+      </w:pPr>
+      <w:rPr>
+        <w:rFonts w:hint="default"/>
+      </w:rPr>
+    </w:lvl>
+    <w:lvl w:ilvl="1" w:tplc="04160019" w:tentative="1">
+      <w:start w:val="1"/>
+      <w:numFmt w:val="lowerLetter"/>
+      <w:lvlText w:val="%2."/>
+      <w:lvlJc w:val="left"/>
+      <w:pPr>
+        <w:tabs>
+          <w:tab w:val="num" w:pos="2148"/>
+        </w:tabs>
+        <w:ind w:left="2148" w:hanging="360"/>
+      </w:pPr>
+    </w:lvl>
+    <w:lvl w:ilvl="2" w:tplc="0416001B" w:tentative="1">
+      <w:start w:val="1"/>
+      <w:numFmt w:val="lowerRoman"/>
+      <w:lvlText w:val="%3."/>
+      <w:lvlJc w:val="right"/>
+      <w:pPr>
+        <w:tabs>
+          <w:tab w:val="num" w:pos="2868"/>
+        </w:tabs>
+        <w:ind w:left="2868" w:hanging="180"/>
+      </w:pPr>
+    </w:lvl>
+    <w:lvl w:ilvl="3" w:tplc="0416000F" w:tentative="1">
+      <w:start w:val="1"/>
+      <w:numFmt w:val="decimal"/>
+      <w:lvlText w:val="%4."/>
+      <w:lvlJc w:val="left"/>
+      <w:pPr>
+        <w:tabs>
+          <w:tab w:val="num" w:pos="3588"/>
+        </w:tabs>
+        <w:ind w:left="3588" w:hanging="360"/>
+      </w:pPr>
+    </w:lvl>
+    <w:lvl w:ilvl="4" w:tplc="04160019" w:tentative="1">
+      <w:start w:val="1"/>
+      <w:numFmt w:val="lowerLetter"/>
+      <w:lvlText w:val="%5."/>
+      <w:lvlJc w:val="left"/>
+      <w:pPr>
+        <w:tabs>
+          <w:tab w:val="num" w:pos="4308"/>
+        </w:tabs>
+        <w:ind w:left="4308" w:hanging="360"/>
+      </w:pPr>
+    </w:lvl>
+    <w:lvl w:ilvl="5" w:tplc="0416001B" w:tentative="1">
+      <w:start w:val="1"/>
+      <w:numFmt w:val="lowerRoman"/>
+      <w:lvlText w:val="%6."/>
+      <w:lvlJc w:val="right"/>
+      <w:pPr>
+        <w:tabs>
+          <w:tab w:val="num" w:pos="5028"/>
+        </w:tabs>
+        <w:ind w:left="5028" w:hanging="180"/>
+      </w:pPr>
+    </w:lvl>
+    <w:lvl w:ilvl="6" w:tplc="0416000F" w:tentative="1">
+      <w:start w:val="1"/>
+      <w:numFmt w:val="decimal"/>
+      <w:lvlText w:val="%7."/>
+      <w:lvlJc w:val="left"/>
+      <w:pPr>
+        <w:tabs>
+          <w:tab w:val="num" w:pos="5748"/>
+        </w:tabs>
+        <w:ind w:left="5748" w:hanging="360"/>
+      </w:pPr>
+    </w:lvl>
+    <w:lvl w:ilvl="7" w:tplc="04160019" w:tentative="1">
+      <w:start w:val="1"/>
+      <w:numFmt w:val="lowerLetter"/>
+      <w:lvlText w:val="%8."/>
+      <w:lvlJc w:val="left"/>
+      <w:pPr>
+        <w:tabs>
+          <w:tab w:val="num" w:pos="6468"/>
+        </w:tabs>
+        <w:ind w:left="6468" w:hanging="360"/>
+      </w:pPr>
+    </w:lvl>
+    <w:lvl w:ilvl="8" w:tplc="0416001B" w:tentative="1">
+      <w:start w:val="1"/>
+      <w:numFmt w:val="lowerRoman"/>
+      <w:lvlText w:val="%9."/>
+      <w:lvlJc w:val="right"/>
+      <w:pPr>
+        <w:tabs>
+          <w:tab w:val="num" w:pos="7188"/>
+        </w:tabs>
+        <w:ind w:left="7188" w:hanging="180"/>
+      </w:pPr>
+    </w:lvl>
+  </w:abstractNum>
+  <w:abstractNum w:abstractNumId="9">
     <w:nsid w:val="30403BD8"/>
     <w:multiLevelType w:val="hybridMultilevel"/>
     <w:tmpl w:val="2FE242CE"/>
@@ -4701,7 +4760,7 @@
       </w:pPr>
     </w:lvl>
   </w:abstractNum>
-  <w:abstractNum w:abstractNumId="9">
+  <w:abstractNum w:abstractNumId="10">
     <w:nsid w:val="30416D8A"/>
     <w:multiLevelType w:val="hybridMultilevel"/>
     <w:tmpl w:val="17BCCE04"/>
@@ -4814,7 +4873,7 @@
       </w:pPr>
     </w:lvl>
   </w:abstractNum>
-  <w:abstractNum w:abstractNumId="10">
+  <w:abstractNum w:abstractNumId="11">
     <w:nsid w:val="30FE4DD4"/>
     <w:multiLevelType w:val="multilevel"/>
     <w:tmpl w:val="87B25294"/>
@@ -4955,7 +5014,7 @@
       </w:rPr>
     </w:lvl>
   </w:abstractNum>
-  <w:abstractNum w:abstractNumId="11">
+  <w:abstractNum w:abstractNumId="12">
     <w:nsid w:val="325D5A96"/>
     <w:multiLevelType w:val="hybridMultilevel"/>
     <w:tmpl w:val="C16CD8A4"/>
@@ -5071,7 +5130,7 @@
       </w:pPr>
     </w:lvl>
   </w:abstractNum>
-  <w:abstractNum w:abstractNumId="12">
+  <w:abstractNum w:abstractNumId="13">
     <w:nsid w:val="34224413"/>
     <w:multiLevelType w:val="hybridMultilevel"/>
     <w:tmpl w:val="0A78113E"/>
@@ -5184,7 +5243,7 @@
       </w:pPr>
     </w:lvl>
   </w:abstractNum>
-  <w:abstractNum w:abstractNumId="13">
+  <w:abstractNum w:abstractNumId="14">
     <w:nsid w:val="35037437"/>
     <w:multiLevelType w:val="hybridMultilevel"/>
     <w:tmpl w:val="3918AEEC"/>
@@ -5300,7 +5359,7 @@
       </w:pPr>
     </w:lvl>
   </w:abstractNum>
-  <w:abstractNum w:abstractNumId="14">
+  <w:abstractNum w:abstractNumId="15">
     <w:nsid w:val="3E7F4358"/>
     <w:multiLevelType w:val="hybridMultilevel"/>
     <w:tmpl w:val="3918AEEC"/>
@@ -5416,7 +5475,7 @@
       </w:pPr>
     </w:lvl>
   </w:abstractNum>
-  <w:abstractNum w:abstractNumId="15">
+  <w:abstractNum w:abstractNumId="16">
     <w:nsid w:val="4F4601E2"/>
     <w:multiLevelType w:val="hybridMultilevel"/>
     <w:tmpl w:val="3918AEEC"/>
@@ -5532,7 +5591,7 @@
       </w:pPr>
     </w:lvl>
   </w:abstractNum>
-  <w:abstractNum w:abstractNumId="16">
+  <w:abstractNum w:abstractNumId="17">
     <w:nsid w:val="593A6171"/>
     <w:multiLevelType w:val="hybridMultilevel"/>
     <w:tmpl w:val="0706E332"/>
@@ -5645,7 +5704,7 @@
       </w:rPr>
     </w:lvl>
   </w:abstractNum>
-  <w:abstractNum w:abstractNumId="17">
+  <w:abstractNum w:abstractNumId="18">
     <w:nsid w:val="5B10346E"/>
     <w:multiLevelType w:val="hybridMultilevel"/>
     <w:tmpl w:val="3918AEEC"/>
@@ -5761,7 +5820,7 @@
       </w:pPr>
     </w:lvl>
   </w:abstractNum>
-  <w:abstractNum w:abstractNumId="18">
+  <w:abstractNum w:abstractNumId="19">
     <w:nsid w:val="5ED72295"/>
     <w:multiLevelType w:val="hybridMultilevel"/>
     <w:tmpl w:val="5C28D4EA"/>
@@ -5874,7 +5933,7 @@
       </w:pPr>
     </w:lvl>
   </w:abstractNum>
-  <w:abstractNum w:abstractNumId="19">
+  <w:abstractNum w:abstractNumId="20">
     <w:nsid w:val="61442CD6"/>
     <w:multiLevelType w:val="hybridMultilevel"/>
     <w:tmpl w:val="988CBF16"/>
@@ -5987,7 +6046,7 @@
       </w:pPr>
     </w:lvl>
   </w:abstractNum>
-  <w:abstractNum w:abstractNumId="20">
+  <w:abstractNum w:abstractNumId="21">
     <w:nsid w:val="679B7D64"/>
     <w:multiLevelType w:val="hybridMultilevel"/>
     <w:tmpl w:val="C1E89636"/>
@@ -6100,7 +6159,7 @@
       </w:pPr>
     </w:lvl>
   </w:abstractNum>
-  <w:abstractNum w:abstractNumId="21">
+  <w:abstractNum w:abstractNumId="22">
     <w:nsid w:val="69552F4A"/>
     <w:multiLevelType w:val="hybridMultilevel"/>
     <w:tmpl w:val="3918AEEC"/>
@@ -6216,7 +6275,7 @@
       </w:pPr>
     </w:lvl>
   </w:abstractNum>
-  <w:abstractNum w:abstractNumId="22">
+  <w:abstractNum w:abstractNumId="23">
     <w:nsid w:val="75BD2C86"/>
     <w:multiLevelType w:val="hybridMultilevel"/>
     <w:tmpl w:val="DBE6A54C"/>
@@ -6329,7 +6388,7 @@
       </w:pPr>
     </w:lvl>
   </w:abstractNum>
-  <w:abstractNum w:abstractNumId="23">
+  <w:abstractNum w:abstractNumId="24">
     <w:nsid w:val="7E7D42F0"/>
     <w:multiLevelType w:val="hybridMultilevel"/>
     <w:tmpl w:val="3918AEEC"/>
@@ -6446,7 +6505,7 @@
     </w:lvl>
   </w:abstractNum>
   <w:num w:numId="1">
-    <w:abstractNumId w:val="10"/>
+    <w:abstractNumId w:val="11"/>
   </w:num>
   <w:num w:numId="2">
     <w:abstractNumId w:val="2"/>
@@ -6455,16 +6514,16 @@
     <w:abstractNumId w:val="3"/>
   </w:num>
   <w:num w:numId="4">
-    <w:abstractNumId w:val="18"/>
+    <w:abstractNumId w:val="19"/>
   </w:num>
   <w:num w:numId="5">
-    <w:abstractNumId w:val="19"/>
+    <w:abstractNumId w:val="20"/>
   </w:num>
   <w:num w:numId="6">
-    <w:abstractNumId w:val="12"/>
+    <w:abstractNumId w:val="13"/>
   </w:num>
   <w:num w:numId="7">
-    <w:abstractNumId w:val="20"/>
+    <w:abstractNumId w:val="21"/>
   </w:num>
   <w:num w:numId="8">
     <w:abstractNumId w:val="7"/>
@@ -6473,49 +6532,52 @@
     <w:abstractNumId w:val="0"/>
   </w:num>
   <w:num w:numId="10">
-    <w:abstractNumId w:val="8"/>
+    <w:abstractNumId w:val="9"/>
   </w:num>
   <w:num w:numId="11">
-    <w:abstractNumId w:val="9"/>
+    <w:abstractNumId w:val="10"/>
   </w:num>
   <w:num w:numId="12">
-    <w:abstractNumId w:val="22"/>
+    <w:abstractNumId w:val="23"/>
   </w:num>
   <w:num w:numId="13">
     <w:abstractNumId w:val="4"/>
   </w:num>
   <w:num w:numId="14">
-    <w:abstractNumId w:val="16"/>
+    <w:abstractNumId w:val="17"/>
   </w:num>
   <w:num w:numId="15">
     <w:abstractNumId w:val="1"/>
   </w:num>
   <w:num w:numId="16">
-    <w:abstractNumId w:val="17"/>
+    <w:abstractNumId w:val="18"/>
   </w:num>
   <w:num w:numId="17">
     <w:abstractNumId w:val="5"/>
   </w:num>
   <w:num w:numId="18">
-    <w:abstractNumId w:val="11"/>
+    <w:abstractNumId w:val="12"/>
   </w:num>
   <w:num w:numId="19">
-    <w:abstractNumId w:val="21"/>
+    <w:abstractNumId w:val="22"/>
   </w:num>
   <w:num w:numId="20">
-    <w:abstractNumId w:val="23"/>
+    <w:abstractNumId w:val="24"/>
   </w:num>
   <w:num w:numId="21">
-    <w:abstractNumId w:val="13"/>
+    <w:abstractNumId w:val="14"/>
   </w:num>
   <w:num w:numId="22">
     <w:abstractNumId w:val="6"/>
   </w:num>
   <w:num w:numId="23">
+    <w:abstractNumId w:val="16"/>
+  </w:num>
+  <w:num w:numId="24">
     <w:abstractNumId w:val="15"/>
   </w:num>
-  <w:num w:numId="24">
-    <w:abstractNumId w:val="14"/>
+  <w:num w:numId="25">
+    <w:abstractNumId w:val="8"/>
   </w:num>
 </w:numbering>
 </file>

</xml_diff>